<commit_message>
continued writing school paper
</commit_message>
<xml_diff>
--- a/school paper/תיק פרוייקט לפי הנחיות חדשות- יהונתן וישנה.docx
+++ b/school paper/תיק פרוייקט לפי הנחיות חדשות- יהונתן וישנה.docx
@@ -265,6 +265,7 @@
                                         </w:rPr>
                                         <w:t xml:space="preserve">פרויקט באפליקציות רשת אסינכרוניות: </w:t>
                                       </w:r>
+                                      <w:proofErr w:type="spellStart"/>
                                       <w:r>
                                         <w:rPr>
                                           <w:color w:val="FFFFFF" w:themeColor="background1"/>
@@ -273,6 +274,7 @@
                                         </w:rPr>
                                         <w:t>StockWizard</w:t>
                                       </w:r>
+                                      <w:proofErr w:type="spellEnd"/>
                                     </w:sdtContent>
                                   </w:sdt>
                                 </w:p>
@@ -446,6 +448,7 @@
                                   </w:rPr>
                                   <w:t xml:space="preserve">פרויקט באפליקציות רשת אסינכרוניות: </w:t>
                                 </w:r>
+                                <w:proofErr w:type="spellStart"/>
                                 <w:r>
                                   <w:rPr>
                                     <w:color w:val="FFFFFF" w:themeColor="background1"/>
@@ -454,6 +457,7 @@
                                   </w:rPr>
                                   <w:t>StockWizard</w:t>
                                 </w:r>
+                                <w:proofErr w:type="spellEnd"/>
                               </w:sdtContent>
                             </w:sdt>
                           </w:p>
@@ -558,7 +562,31 @@
                                         <w:szCs w:val="18"/>
                                         <w:rtl/>
                                       </w:rPr>
-                                      <w:t>תיכון דרכא רמון על שם אילן ואסף רמון</w:t>
+                                      <w:t xml:space="preserve">תיכון </w:t>
+                                    </w:r>
+                                    <w:proofErr w:type="spellStart"/>
+                                    <w:r>
+                                      <w:rPr>
+                                        <w:rFonts w:hint="cs"/>
+                                        <w:caps/>
+                                        <w:color w:val="7F7F7F" w:themeColor="text1" w:themeTint="80"/>
+                                        <w:sz w:val="18"/>
+                                        <w:szCs w:val="18"/>
+                                        <w:rtl/>
+                                      </w:rPr>
+                                      <w:t>דרכא</w:t>
+                                    </w:r>
+                                    <w:proofErr w:type="spellEnd"/>
+                                    <w:r>
+                                      <w:rPr>
+                                        <w:rFonts w:hint="cs"/>
+                                        <w:caps/>
+                                        <w:color w:val="7F7F7F" w:themeColor="text1" w:themeTint="80"/>
+                                        <w:sz w:val="18"/>
+                                        <w:szCs w:val="18"/>
+                                        <w:rtl/>
+                                      </w:rPr>
+                                      <w:t xml:space="preserve"> רמון על שם אילן ואסף רמון</w:t>
                                     </w:r>
                                   </w:sdtContent>
                                 </w:sdt>
@@ -674,7 +702,31 @@
                                   <w:szCs w:val="18"/>
                                   <w:rtl/>
                                 </w:rPr>
-                                <w:t>תיכון דרכא רמון על שם אילן ואסף רמון</w:t>
+                                <w:t xml:space="preserve">תיכון </w:t>
+                              </w:r>
+                              <w:proofErr w:type="spellStart"/>
+                              <w:r>
+                                <w:rPr>
+                                  <w:rFonts w:hint="cs"/>
+                                  <w:caps/>
+                                  <w:color w:val="7F7F7F" w:themeColor="text1" w:themeTint="80"/>
+                                  <w:sz w:val="18"/>
+                                  <w:szCs w:val="18"/>
+                                  <w:rtl/>
+                                </w:rPr>
+                                <w:t>דרכא</w:t>
+                              </w:r>
+                              <w:proofErr w:type="spellEnd"/>
+                              <w:r>
+                                <w:rPr>
+                                  <w:rFonts w:hint="cs"/>
+                                  <w:caps/>
+                                  <w:color w:val="7F7F7F" w:themeColor="text1" w:themeTint="80"/>
+                                  <w:sz w:val="18"/>
+                                  <w:szCs w:val="18"/>
+                                  <w:rtl/>
+                                </w:rPr>
+                                <w:t xml:space="preserve"> רמון על שם אילן ואסף רמון</w:t>
                               </w:r>
                             </w:sdtContent>
                           </w:sdt>
@@ -846,8 +898,21 @@
                                         <w:szCs w:val="28"/>
                                         <w:rtl/>
                                       </w:rPr>
-                                      <w:t>אלכסנדר גרשברג</w:t>
+                                      <w:t xml:space="preserve">אלכסנדר </w:t>
                                     </w:r>
+                                    <w:proofErr w:type="spellStart"/>
+                                    <w:r>
+                                      <w:rPr>
+                                        <w:rFonts w:cs="Arial"/>
+                                        <w:caps/>
+                                        <w:color w:val="4472C4" w:themeColor="accent1"/>
+                                        <w:sz w:val="28"/>
+                                        <w:szCs w:val="28"/>
+                                        <w:rtl/>
+                                      </w:rPr>
+                                      <w:t>גרשברג</w:t>
+                                    </w:r>
+                                    <w:proofErr w:type="spellEnd"/>
                                   </w:p>
                                 </w:sdtContent>
                               </w:sdt>
@@ -886,7 +951,29 @@
                                         <w:szCs w:val="24"/>
                                         <w:rtl/>
                                       </w:rPr>
-                                      <w:t>מחבר: יהונתן וישנה;ת"ז: 215310269</w:t>
+                                      <w:t xml:space="preserve">מחבר: יהונתן </w:t>
+                                    </w:r>
+                                    <w:proofErr w:type="spellStart"/>
+                                    <w:r>
+                                      <w:rPr>
+                                        <w:caps/>
+                                        <w:color w:val="5B9BD5" w:themeColor="accent5"/>
+                                        <w:sz w:val="24"/>
+                                        <w:szCs w:val="24"/>
+                                        <w:rtl/>
+                                      </w:rPr>
+                                      <w:t>וישנה;ת"ז</w:t>
+                                    </w:r>
+                                    <w:proofErr w:type="spellEnd"/>
+                                    <w:r>
+                                      <w:rPr>
+                                        <w:caps/>
+                                        <w:color w:val="5B9BD5" w:themeColor="accent5"/>
+                                        <w:sz w:val="24"/>
+                                        <w:szCs w:val="24"/>
+                                        <w:rtl/>
+                                      </w:rPr>
+                                      <w:t>: 215310269</w:t>
                                     </w:r>
                                   </w:p>
                                 </w:sdtContent>
@@ -964,8 +1051,21 @@
                                   <w:szCs w:val="28"/>
                                   <w:rtl/>
                                 </w:rPr>
-                                <w:t>אלכסנדר גרשברג</w:t>
+                                <w:t xml:space="preserve">אלכסנדר </w:t>
                               </w:r>
+                              <w:proofErr w:type="spellStart"/>
+                              <w:r>
+                                <w:rPr>
+                                  <w:rFonts w:cs="Arial"/>
+                                  <w:caps/>
+                                  <w:color w:val="4472C4" w:themeColor="accent1"/>
+                                  <w:sz w:val="28"/>
+                                  <w:szCs w:val="28"/>
+                                  <w:rtl/>
+                                </w:rPr>
+                                <w:t>גרשברג</w:t>
+                              </w:r>
+                              <w:proofErr w:type="spellEnd"/>
                             </w:p>
                           </w:sdtContent>
                         </w:sdt>
@@ -1004,7 +1104,29 @@
                                   <w:szCs w:val="24"/>
                                   <w:rtl/>
                                 </w:rPr>
-                                <w:t>מחבר: יהונתן וישנה;ת"ז: 215310269</w:t>
+                                <w:t xml:space="preserve">מחבר: יהונתן </w:t>
+                              </w:r>
+                              <w:proofErr w:type="spellStart"/>
+                              <w:r>
+                                <w:rPr>
+                                  <w:caps/>
+                                  <w:color w:val="5B9BD5" w:themeColor="accent5"/>
+                                  <w:sz w:val="24"/>
+                                  <w:szCs w:val="24"/>
+                                  <w:rtl/>
+                                </w:rPr>
+                                <w:t>וישנה;ת"ז</w:t>
+                              </w:r>
+                              <w:proofErr w:type="spellEnd"/>
+                              <w:r>
+                                <w:rPr>
+                                  <w:caps/>
+                                  <w:color w:val="5B9BD5" w:themeColor="accent5"/>
+                                  <w:sz w:val="24"/>
+                                  <w:szCs w:val="24"/>
+                                  <w:rtl/>
+                                </w:rPr>
+                                <w:t>: 215310269</w:t>
                               </w:r>
                             </w:p>
                           </w:sdtContent>
@@ -1219,7 +1341,7 @@
           <w:rtl/>
         </w:rPr>
       </w:pPr>
-      <w:bookmarkStart w:id="0" w:name="_Toc127360598"/>
+      <w:bookmarkStart w:id="0" w:name="_Toc127697751"/>
       <w:r>
         <w:rPr>
           <w:rFonts w:hint="cs"/>
@@ -1232,7 +1354,12 @@
     <w:sdt>
       <w:sdtPr>
         <w:rPr>
-          <w:lang w:val="he-IL"/>
+          <w:rFonts w:asciiTheme="minorHAnsi" w:eastAsiaTheme="minorHAnsi" w:hAnsiTheme="minorHAnsi" w:cs="David"/>
+          <w:color w:val="auto"/>
+          <w:sz w:val="22"/>
+          <w:szCs w:val="24"/>
+          <w:cs w:val="0"/>
+          <w:lang w:val="he-IL" w:eastAsia="en-US"/>
         </w:rPr>
         <w:id w:val="911742202"/>
         <w:docPartObj>
@@ -1242,14 +1369,8 @@
       </w:sdtPr>
       <w:sdtEndPr>
         <w:rPr>
-          <w:rFonts w:asciiTheme="minorHAnsi" w:eastAsiaTheme="minorHAnsi" w:hAnsiTheme="minorHAnsi" w:cs="David"/>
           <w:b/>
           <w:bCs/>
-          <w:color w:val="auto"/>
-          <w:sz w:val="22"/>
-          <w:szCs w:val="24"/>
-          <w:cs w:val="0"/>
-          <w:lang w:eastAsia="en-US"/>
         </w:rPr>
       </w:sdtEndPr>
       <w:sdtContent>
@@ -1270,8 +1391,12 @@
             <w:tabs>
               <w:tab w:val="right" w:leader="dot" w:pos="9016"/>
             </w:tabs>
+            <w:bidi w:val="0"/>
             <w:rPr>
+              <w:rFonts w:eastAsiaTheme="minorEastAsia" w:cstheme="minorBidi"/>
               <w:noProof/>
+              <w:szCs w:val="22"/>
+              <w:lang w:val="en-IL" w:eastAsia="en-IL"/>
             </w:rPr>
           </w:pPr>
           <w:r>
@@ -1283,7 +1408,7 @@
           <w:r>
             <w:fldChar w:fldCharType="separate"/>
           </w:r>
-          <w:hyperlink w:anchor="_Toc127360598" w:history="1">
+          <w:hyperlink w:anchor="_Toc127697751" w:history="1">
             <w:r>
               <w:rPr>
                 <w:rStyle w:val="Hyperlink"/>
@@ -1311,7 +1436,7 @@
                 <w:noProof/>
                 <w:webHidden/>
               </w:rPr>
-              <w:instrText xml:space="preserve"> PAGEREF _Toc127360598 \h </w:instrText>
+              <w:instrText xml:space="preserve"> PAGEREF _Toc127697751 \h </w:instrText>
             </w:r>
             <w:r>
               <w:rPr>
@@ -1330,9 +1455,1184 @@
               <w:rPr>
                 <w:noProof/>
                 <w:webHidden/>
+              </w:rPr>
+              <w:t>1</w:t>
+            </w:r>
+            <w:r>
+              <w:rPr>
+                <w:noProof/>
+                <w:webHidden/>
+              </w:rPr>
+              <w:fldChar w:fldCharType="end"/>
+            </w:r>
+          </w:hyperlink>
+        </w:p>
+        <w:p>
+          <w:pPr>
+            <w:pStyle w:val="TOC1"/>
+            <w:tabs>
+              <w:tab w:val="right" w:leader="dot" w:pos="9016"/>
+            </w:tabs>
+            <w:bidi w:val="0"/>
+            <w:rPr>
+              <w:rFonts w:eastAsiaTheme="minorEastAsia" w:cstheme="minorBidi"/>
+              <w:noProof/>
+              <w:szCs w:val="22"/>
+              <w:lang w:val="en-IL" w:eastAsia="en-IL"/>
+            </w:rPr>
+          </w:pPr>
+          <w:hyperlink w:anchor="_Toc127697752" w:history="1">
+            <w:r>
+              <w:rPr>
+                <w:rStyle w:val="Hyperlink"/>
+                <w:noProof/>
                 <w:rtl/>
               </w:rPr>
-              <w:t>1</w:t>
+              <w:t>מבוא</w:t>
+            </w:r>
+            <w:r>
+              <w:rPr>
+                <w:noProof/>
+                <w:webHidden/>
+              </w:rPr>
+              <w:tab/>
+            </w:r>
+            <w:r>
+              <w:rPr>
+                <w:noProof/>
+                <w:webHidden/>
+              </w:rPr>
+              <w:fldChar w:fldCharType="begin"/>
+            </w:r>
+            <w:r>
+              <w:rPr>
+                <w:noProof/>
+                <w:webHidden/>
+              </w:rPr>
+              <w:instrText xml:space="preserve"> PAGEREF _Toc127697752 \h </w:instrText>
+            </w:r>
+            <w:r>
+              <w:rPr>
+                <w:noProof/>
+                <w:webHidden/>
+              </w:rPr>
+            </w:r>
+            <w:r>
+              <w:rPr>
+                <w:noProof/>
+                <w:webHidden/>
+              </w:rPr>
+              <w:fldChar w:fldCharType="separate"/>
+            </w:r>
+            <w:r>
+              <w:rPr>
+                <w:noProof/>
+                <w:webHidden/>
+              </w:rPr>
+              <w:t>2</w:t>
+            </w:r>
+            <w:r>
+              <w:rPr>
+                <w:noProof/>
+                <w:webHidden/>
+              </w:rPr>
+              <w:fldChar w:fldCharType="end"/>
+            </w:r>
+          </w:hyperlink>
+        </w:p>
+        <w:p>
+          <w:pPr>
+            <w:pStyle w:val="TOC2"/>
+            <w:tabs>
+              <w:tab w:val="right" w:leader="dot" w:pos="9016"/>
+            </w:tabs>
+            <w:bidi w:val="0"/>
+            <w:rPr>
+              <w:rFonts w:eastAsiaTheme="minorEastAsia" w:cstheme="minorBidi"/>
+              <w:noProof/>
+              <w:szCs w:val="22"/>
+              <w:lang w:val="en-IL" w:eastAsia="en-IL"/>
+            </w:rPr>
+          </w:pPr>
+          <w:hyperlink w:anchor="_Toc127697753" w:history="1">
+            <w:r>
+              <w:rPr>
+                <w:rStyle w:val="Hyperlink"/>
+                <w:noProof/>
+                <w:rtl/>
+              </w:rPr>
+              <w:t>הרקע לפרויקט</w:t>
+            </w:r>
+            <w:r>
+              <w:rPr>
+                <w:noProof/>
+                <w:webHidden/>
+              </w:rPr>
+              <w:tab/>
+            </w:r>
+            <w:r>
+              <w:rPr>
+                <w:noProof/>
+                <w:webHidden/>
+              </w:rPr>
+              <w:fldChar w:fldCharType="begin"/>
+            </w:r>
+            <w:r>
+              <w:rPr>
+                <w:noProof/>
+                <w:webHidden/>
+              </w:rPr>
+              <w:instrText xml:space="preserve"> PAGEREF _Toc127697753 \h </w:instrText>
+            </w:r>
+            <w:r>
+              <w:rPr>
+                <w:noProof/>
+                <w:webHidden/>
+              </w:rPr>
+            </w:r>
+            <w:r>
+              <w:rPr>
+                <w:noProof/>
+                <w:webHidden/>
+              </w:rPr>
+              <w:fldChar w:fldCharType="separate"/>
+            </w:r>
+            <w:r>
+              <w:rPr>
+                <w:noProof/>
+                <w:webHidden/>
+              </w:rPr>
+              <w:t>2</w:t>
+            </w:r>
+            <w:r>
+              <w:rPr>
+                <w:noProof/>
+                <w:webHidden/>
+              </w:rPr>
+              <w:fldChar w:fldCharType="end"/>
+            </w:r>
+          </w:hyperlink>
+        </w:p>
+        <w:p>
+          <w:pPr>
+            <w:pStyle w:val="TOC2"/>
+            <w:tabs>
+              <w:tab w:val="right" w:leader="dot" w:pos="9016"/>
+            </w:tabs>
+            <w:bidi w:val="0"/>
+            <w:rPr>
+              <w:rFonts w:eastAsiaTheme="minorEastAsia" w:cstheme="minorBidi"/>
+              <w:noProof/>
+              <w:szCs w:val="22"/>
+              <w:lang w:val="en-IL" w:eastAsia="en-IL"/>
+            </w:rPr>
+          </w:pPr>
+          <w:hyperlink w:anchor="_Toc127697754" w:history="1">
+            <w:r>
+              <w:rPr>
+                <w:rStyle w:val="Hyperlink"/>
+                <w:noProof/>
+                <w:rtl/>
+              </w:rPr>
+              <w:t>מטרות המערכת</w:t>
+            </w:r>
+            <w:r>
+              <w:rPr>
+                <w:noProof/>
+                <w:webHidden/>
+              </w:rPr>
+              <w:tab/>
+            </w:r>
+            <w:r>
+              <w:rPr>
+                <w:noProof/>
+                <w:webHidden/>
+              </w:rPr>
+              <w:fldChar w:fldCharType="begin"/>
+            </w:r>
+            <w:r>
+              <w:rPr>
+                <w:noProof/>
+                <w:webHidden/>
+              </w:rPr>
+              <w:instrText xml:space="preserve"> PAGEREF _Toc127697754 \h </w:instrText>
+            </w:r>
+            <w:r>
+              <w:rPr>
+                <w:noProof/>
+                <w:webHidden/>
+              </w:rPr>
+            </w:r>
+            <w:r>
+              <w:rPr>
+                <w:noProof/>
+                <w:webHidden/>
+              </w:rPr>
+              <w:fldChar w:fldCharType="separate"/>
+            </w:r>
+            <w:r>
+              <w:rPr>
+                <w:noProof/>
+                <w:webHidden/>
+              </w:rPr>
+              <w:t>2</w:t>
+            </w:r>
+            <w:r>
+              <w:rPr>
+                <w:noProof/>
+                <w:webHidden/>
+              </w:rPr>
+              <w:fldChar w:fldCharType="end"/>
+            </w:r>
+          </w:hyperlink>
+        </w:p>
+        <w:p>
+          <w:pPr>
+            <w:pStyle w:val="TOC3"/>
+            <w:tabs>
+              <w:tab w:val="right" w:leader="dot" w:pos="9016"/>
+            </w:tabs>
+            <w:bidi w:val="0"/>
+            <w:rPr>
+              <w:rFonts w:eastAsiaTheme="minorEastAsia" w:cstheme="minorBidi"/>
+              <w:noProof/>
+              <w:szCs w:val="22"/>
+              <w:lang w:val="en-IL" w:eastAsia="en-IL"/>
+            </w:rPr>
+          </w:pPr>
+          <w:hyperlink w:anchor="_Toc127697755" w:history="1">
+            <w:r>
+              <w:rPr>
+                <w:rStyle w:val="Hyperlink"/>
+                <w:noProof/>
+                <w:rtl/>
+              </w:rPr>
+              <w:t>מטרות על:</w:t>
+            </w:r>
+            <w:r>
+              <w:rPr>
+                <w:noProof/>
+                <w:webHidden/>
+              </w:rPr>
+              <w:tab/>
+            </w:r>
+            <w:r>
+              <w:rPr>
+                <w:noProof/>
+                <w:webHidden/>
+              </w:rPr>
+              <w:fldChar w:fldCharType="begin"/>
+            </w:r>
+            <w:r>
+              <w:rPr>
+                <w:noProof/>
+                <w:webHidden/>
+              </w:rPr>
+              <w:instrText xml:space="preserve"> PAGEREF _Toc127697755 \h </w:instrText>
+            </w:r>
+            <w:r>
+              <w:rPr>
+                <w:noProof/>
+                <w:webHidden/>
+              </w:rPr>
+            </w:r>
+            <w:r>
+              <w:rPr>
+                <w:noProof/>
+                <w:webHidden/>
+              </w:rPr>
+              <w:fldChar w:fldCharType="separate"/>
+            </w:r>
+            <w:r>
+              <w:rPr>
+                <w:noProof/>
+                <w:webHidden/>
+              </w:rPr>
+              <w:t>2</w:t>
+            </w:r>
+            <w:r>
+              <w:rPr>
+                <w:noProof/>
+                <w:webHidden/>
+              </w:rPr>
+              <w:fldChar w:fldCharType="end"/>
+            </w:r>
+          </w:hyperlink>
+        </w:p>
+        <w:p>
+          <w:pPr>
+            <w:pStyle w:val="TOC3"/>
+            <w:tabs>
+              <w:tab w:val="right" w:leader="dot" w:pos="9016"/>
+            </w:tabs>
+            <w:bidi w:val="0"/>
+            <w:rPr>
+              <w:rFonts w:eastAsiaTheme="minorEastAsia" w:cstheme="minorBidi"/>
+              <w:noProof/>
+              <w:szCs w:val="22"/>
+              <w:lang w:val="en-IL" w:eastAsia="en-IL"/>
+            </w:rPr>
+          </w:pPr>
+          <w:hyperlink w:anchor="_Toc127697756" w:history="1">
+            <w:r>
+              <w:rPr>
+                <w:rStyle w:val="Hyperlink"/>
+                <w:noProof/>
+                <w:rtl/>
+              </w:rPr>
+              <w:t>מטרות נלוות:</w:t>
+            </w:r>
+            <w:r>
+              <w:rPr>
+                <w:noProof/>
+                <w:webHidden/>
+              </w:rPr>
+              <w:tab/>
+            </w:r>
+            <w:r>
+              <w:rPr>
+                <w:noProof/>
+                <w:webHidden/>
+              </w:rPr>
+              <w:fldChar w:fldCharType="begin"/>
+            </w:r>
+            <w:r>
+              <w:rPr>
+                <w:noProof/>
+                <w:webHidden/>
+              </w:rPr>
+              <w:instrText xml:space="preserve"> PAGEREF _Toc127697756 \h </w:instrText>
+            </w:r>
+            <w:r>
+              <w:rPr>
+                <w:noProof/>
+                <w:webHidden/>
+              </w:rPr>
+            </w:r>
+            <w:r>
+              <w:rPr>
+                <w:noProof/>
+                <w:webHidden/>
+              </w:rPr>
+              <w:fldChar w:fldCharType="separate"/>
+            </w:r>
+            <w:r>
+              <w:rPr>
+                <w:noProof/>
+                <w:webHidden/>
+              </w:rPr>
+              <w:t>2</w:t>
+            </w:r>
+            <w:r>
+              <w:rPr>
+                <w:noProof/>
+                <w:webHidden/>
+              </w:rPr>
+              <w:fldChar w:fldCharType="end"/>
+            </w:r>
+          </w:hyperlink>
+        </w:p>
+        <w:p>
+          <w:pPr>
+            <w:pStyle w:val="TOC2"/>
+            <w:tabs>
+              <w:tab w:val="right" w:leader="dot" w:pos="9016"/>
+            </w:tabs>
+            <w:bidi w:val="0"/>
+            <w:rPr>
+              <w:rFonts w:eastAsiaTheme="minorEastAsia" w:cstheme="minorBidi"/>
+              <w:noProof/>
+              <w:szCs w:val="22"/>
+              <w:lang w:val="en-IL" w:eastAsia="en-IL"/>
+            </w:rPr>
+          </w:pPr>
+          <w:hyperlink w:anchor="_Toc127697757" w:history="1">
+            <w:r>
+              <w:rPr>
+                <w:rStyle w:val="Hyperlink"/>
+                <w:noProof/>
+                <w:rtl/>
+              </w:rPr>
+              <w:t>תיאור המערכת:</w:t>
+            </w:r>
+            <w:r>
+              <w:rPr>
+                <w:noProof/>
+                <w:webHidden/>
+              </w:rPr>
+              <w:tab/>
+            </w:r>
+            <w:r>
+              <w:rPr>
+                <w:noProof/>
+                <w:webHidden/>
+              </w:rPr>
+              <w:fldChar w:fldCharType="begin"/>
+            </w:r>
+            <w:r>
+              <w:rPr>
+                <w:noProof/>
+                <w:webHidden/>
+              </w:rPr>
+              <w:instrText xml:space="preserve"> PAGEREF _Toc127697757 \h </w:instrText>
+            </w:r>
+            <w:r>
+              <w:rPr>
+                <w:noProof/>
+                <w:webHidden/>
+              </w:rPr>
+            </w:r>
+            <w:r>
+              <w:rPr>
+                <w:noProof/>
+                <w:webHidden/>
+              </w:rPr>
+              <w:fldChar w:fldCharType="separate"/>
+            </w:r>
+            <w:r>
+              <w:rPr>
+                <w:noProof/>
+                <w:webHidden/>
+              </w:rPr>
+              <w:t>2</w:t>
+            </w:r>
+            <w:r>
+              <w:rPr>
+                <w:noProof/>
+                <w:webHidden/>
+              </w:rPr>
+              <w:fldChar w:fldCharType="end"/>
+            </w:r>
+          </w:hyperlink>
+        </w:p>
+        <w:p>
+          <w:pPr>
+            <w:pStyle w:val="TOC2"/>
+            <w:tabs>
+              <w:tab w:val="right" w:leader="dot" w:pos="9016"/>
+            </w:tabs>
+            <w:bidi w:val="0"/>
+            <w:rPr>
+              <w:rFonts w:eastAsiaTheme="minorEastAsia" w:cstheme="minorBidi"/>
+              <w:noProof/>
+              <w:szCs w:val="22"/>
+              <w:lang w:val="en-IL" w:eastAsia="en-IL"/>
+            </w:rPr>
+          </w:pPr>
+          <w:hyperlink w:anchor="_Toc127697758" w:history="1">
+            <w:r>
+              <w:rPr>
+                <w:rStyle w:val="Hyperlink"/>
+                <w:noProof/>
+                <w:rtl/>
+              </w:rPr>
+              <w:t>גבולות המערכת</w:t>
+            </w:r>
+            <w:r>
+              <w:rPr>
+                <w:noProof/>
+                <w:webHidden/>
+              </w:rPr>
+              <w:tab/>
+            </w:r>
+            <w:r>
+              <w:rPr>
+                <w:noProof/>
+                <w:webHidden/>
+              </w:rPr>
+              <w:fldChar w:fldCharType="begin"/>
+            </w:r>
+            <w:r>
+              <w:rPr>
+                <w:noProof/>
+                <w:webHidden/>
+              </w:rPr>
+              <w:instrText xml:space="preserve"> PAGEREF _Toc127697758 \h </w:instrText>
+            </w:r>
+            <w:r>
+              <w:rPr>
+                <w:noProof/>
+                <w:webHidden/>
+              </w:rPr>
+            </w:r>
+            <w:r>
+              <w:rPr>
+                <w:noProof/>
+                <w:webHidden/>
+              </w:rPr>
+              <w:fldChar w:fldCharType="separate"/>
+            </w:r>
+            <w:r>
+              <w:rPr>
+                <w:noProof/>
+                <w:webHidden/>
+              </w:rPr>
+              <w:t>3</w:t>
+            </w:r>
+            <w:r>
+              <w:rPr>
+                <w:noProof/>
+                <w:webHidden/>
+              </w:rPr>
+              <w:fldChar w:fldCharType="end"/>
+            </w:r>
+          </w:hyperlink>
+        </w:p>
+        <w:p>
+          <w:pPr>
+            <w:pStyle w:val="TOC3"/>
+            <w:tabs>
+              <w:tab w:val="right" w:leader="dot" w:pos="9016"/>
+            </w:tabs>
+            <w:bidi w:val="0"/>
+            <w:rPr>
+              <w:rFonts w:eastAsiaTheme="minorEastAsia" w:cstheme="minorBidi"/>
+              <w:noProof/>
+              <w:szCs w:val="22"/>
+              <w:lang w:val="en-IL" w:eastAsia="en-IL"/>
+            </w:rPr>
+          </w:pPr>
+          <w:hyperlink w:anchor="_Toc127697759" w:history="1">
+            <w:r>
+              <w:rPr>
+                <w:rStyle w:val="Hyperlink"/>
+                <w:noProof/>
+                <w:rtl/>
+              </w:rPr>
+              <w:t>עבור תת משתמש</w:t>
+            </w:r>
+            <w:r>
+              <w:rPr>
+                <w:noProof/>
+                <w:webHidden/>
+              </w:rPr>
+              <w:tab/>
+            </w:r>
+            <w:r>
+              <w:rPr>
+                <w:noProof/>
+                <w:webHidden/>
+              </w:rPr>
+              <w:fldChar w:fldCharType="begin"/>
+            </w:r>
+            <w:r>
+              <w:rPr>
+                <w:noProof/>
+                <w:webHidden/>
+              </w:rPr>
+              <w:instrText xml:space="preserve"> PAGEREF _Toc127697759 \h </w:instrText>
+            </w:r>
+            <w:r>
+              <w:rPr>
+                <w:noProof/>
+                <w:webHidden/>
+              </w:rPr>
+            </w:r>
+            <w:r>
+              <w:rPr>
+                <w:noProof/>
+                <w:webHidden/>
+              </w:rPr>
+              <w:fldChar w:fldCharType="separate"/>
+            </w:r>
+            <w:r>
+              <w:rPr>
+                <w:noProof/>
+                <w:webHidden/>
+              </w:rPr>
+              <w:t>3</w:t>
+            </w:r>
+            <w:r>
+              <w:rPr>
+                <w:noProof/>
+                <w:webHidden/>
+              </w:rPr>
+              <w:fldChar w:fldCharType="end"/>
+            </w:r>
+          </w:hyperlink>
+        </w:p>
+        <w:p>
+          <w:pPr>
+            <w:pStyle w:val="TOC3"/>
+            <w:tabs>
+              <w:tab w:val="right" w:leader="dot" w:pos="9016"/>
+            </w:tabs>
+            <w:bidi w:val="0"/>
+            <w:rPr>
+              <w:rFonts w:eastAsiaTheme="minorEastAsia" w:cstheme="minorBidi"/>
+              <w:noProof/>
+              <w:szCs w:val="22"/>
+              <w:lang w:val="en-IL" w:eastAsia="en-IL"/>
+            </w:rPr>
+          </w:pPr>
+          <w:hyperlink w:anchor="_Toc127697760" w:history="1">
+            <w:r>
+              <w:rPr>
+                <w:rStyle w:val="Hyperlink"/>
+                <w:noProof/>
+                <w:rtl/>
+                <w:lang w:val="en-US"/>
+              </w:rPr>
+              <w:t>עבור משתמש עליון:</w:t>
+            </w:r>
+            <w:r>
+              <w:rPr>
+                <w:noProof/>
+                <w:webHidden/>
+              </w:rPr>
+              <w:tab/>
+            </w:r>
+            <w:r>
+              <w:rPr>
+                <w:noProof/>
+                <w:webHidden/>
+              </w:rPr>
+              <w:fldChar w:fldCharType="begin"/>
+            </w:r>
+            <w:r>
+              <w:rPr>
+                <w:noProof/>
+                <w:webHidden/>
+              </w:rPr>
+              <w:instrText xml:space="preserve"> PAGEREF _Toc127697760 \h </w:instrText>
+            </w:r>
+            <w:r>
+              <w:rPr>
+                <w:noProof/>
+                <w:webHidden/>
+              </w:rPr>
+            </w:r>
+            <w:r>
+              <w:rPr>
+                <w:noProof/>
+                <w:webHidden/>
+              </w:rPr>
+              <w:fldChar w:fldCharType="separate"/>
+            </w:r>
+            <w:r>
+              <w:rPr>
+                <w:noProof/>
+                <w:webHidden/>
+              </w:rPr>
+              <w:t>3</w:t>
+            </w:r>
+            <w:r>
+              <w:rPr>
+                <w:noProof/>
+                <w:webHidden/>
+              </w:rPr>
+              <w:fldChar w:fldCharType="end"/>
+            </w:r>
+          </w:hyperlink>
+        </w:p>
+        <w:p>
+          <w:pPr>
+            <w:pStyle w:val="TOC3"/>
+            <w:tabs>
+              <w:tab w:val="right" w:leader="dot" w:pos="9016"/>
+            </w:tabs>
+            <w:bidi w:val="0"/>
+            <w:rPr>
+              <w:rFonts w:eastAsiaTheme="minorEastAsia" w:cstheme="minorBidi"/>
+              <w:noProof/>
+              <w:szCs w:val="22"/>
+              <w:lang w:val="en-IL" w:eastAsia="en-IL"/>
+            </w:rPr>
+          </w:pPr>
+          <w:hyperlink w:anchor="_Toc127697761" w:history="1">
+            <w:r>
+              <w:rPr>
+                <w:rStyle w:val="Hyperlink"/>
+                <w:noProof/>
+                <w:rtl/>
+                <w:lang w:val="en-US"/>
+              </w:rPr>
+              <w:t>עבור מנהל:</w:t>
+            </w:r>
+            <w:r>
+              <w:rPr>
+                <w:noProof/>
+                <w:webHidden/>
+              </w:rPr>
+              <w:tab/>
+            </w:r>
+            <w:r>
+              <w:rPr>
+                <w:noProof/>
+                <w:webHidden/>
+              </w:rPr>
+              <w:fldChar w:fldCharType="begin"/>
+            </w:r>
+            <w:r>
+              <w:rPr>
+                <w:noProof/>
+                <w:webHidden/>
+              </w:rPr>
+              <w:instrText xml:space="preserve"> PAGEREF _Toc127697761 \h </w:instrText>
+            </w:r>
+            <w:r>
+              <w:rPr>
+                <w:noProof/>
+                <w:webHidden/>
+              </w:rPr>
+            </w:r>
+            <w:r>
+              <w:rPr>
+                <w:noProof/>
+                <w:webHidden/>
+              </w:rPr>
+              <w:fldChar w:fldCharType="separate"/>
+            </w:r>
+            <w:r>
+              <w:rPr>
+                <w:noProof/>
+                <w:webHidden/>
+              </w:rPr>
+              <w:t>3</w:t>
+            </w:r>
+            <w:r>
+              <w:rPr>
+                <w:noProof/>
+                <w:webHidden/>
+              </w:rPr>
+              <w:fldChar w:fldCharType="end"/>
+            </w:r>
+          </w:hyperlink>
+        </w:p>
+        <w:p>
+          <w:pPr>
+            <w:pStyle w:val="TOC2"/>
+            <w:tabs>
+              <w:tab w:val="right" w:leader="dot" w:pos="9016"/>
+            </w:tabs>
+            <w:bidi w:val="0"/>
+            <w:rPr>
+              <w:rFonts w:eastAsiaTheme="minorEastAsia" w:cstheme="minorBidi"/>
+              <w:noProof/>
+              <w:szCs w:val="22"/>
+              <w:lang w:val="en-IL" w:eastAsia="en-IL"/>
+            </w:rPr>
+          </w:pPr>
+          <w:hyperlink w:anchor="_Toc127697762" w:history="1">
+            <w:r>
+              <w:rPr>
+                <w:rStyle w:val="Hyperlink"/>
+                <w:noProof/>
+                <w:rtl/>
+                <w:lang w:val="en-US"/>
+              </w:rPr>
+              <w:t>סביבת פיתוח</w:t>
+            </w:r>
+            <w:r>
+              <w:rPr>
+                <w:noProof/>
+                <w:webHidden/>
+              </w:rPr>
+              <w:tab/>
+            </w:r>
+            <w:r>
+              <w:rPr>
+                <w:noProof/>
+                <w:webHidden/>
+              </w:rPr>
+              <w:fldChar w:fldCharType="begin"/>
+            </w:r>
+            <w:r>
+              <w:rPr>
+                <w:noProof/>
+                <w:webHidden/>
+              </w:rPr>
+              <w:instrText xml:space="preserve"> PAGEREF _Toc127697762 \h </w:instrText>
+            </w:r>
+            <w:r>
+              <w:rPr>
+                <w:noProof/>
+                <w:webHidden/>
+              </w:rPr>
+            </w:r>
+            <w:r>
+              <w:rPr>
+                <w:noProof/>
+                <w:webHidden/>
+              </w:rPr>
+              <w:fldChar w:fldCharType="separate"/>
+            </w:r>
+            <w:r>
+              <w:rPr>
+                <w:noProof/>
+                <w:webHidden/>
+              </w:rPr>
+              <w:t>3</w:t>
+            </w:r>
+            <w:r>
+              <w:rPr>
+                <w:noProof/>
+                <w:webHidden/>
+              </w:rPr>
+              <w:fldChar w:fldCharType="end"/>
+            </w:r>
+          </w:hyperlink>
+        </w:p>
+        <w:p>
+          <w:pPr>
+            <w:pStyle w:val="TOC2"/>
+            <w:tabs>
+              <w:tab w:val="right" w:leader="dot" w:pos="9016"/>
+            </w:tabs>
+            <w:bidi w:val="0"/>
+            <w:rPr>
+              <w:rFonts w:eastAsiaTheme="minorEastAsia" w:cstheme="minorBidi"/>
+              <w:noProof/>
+              <w:szCs w:val="22"/>
+              <w:lang w:val="en-IL" w:eastAsia="en-IL"/>
+            </w:rPr>
+          </w:pPr>
+          <w:hyperlink w:anchor="_Toc127697763" w:history="1">
+            <w:r>
+              <w:rPr>
+                <w:rStyle w:val="Hyperlink"/>
+                <w:noProof/>
+                <w:rtl/>
+                <w:lang w:val="en-US"/>
+              </w:rPr>
+              <w:t>שפות תכנות:</w:t>
+            </w:r>
+            <w:r>
+              <w:rPr>
+                <w:noProof/>
+                <w:webHidden/>
+              </w:rPr>
+              <w:tab/>
+            </w:r>
+            <w:r>
+              <w:rPr>
+                <w:noProof/>
+                <w:webHidden/>
+              </w:rPr>
+              <w:fldChar w:fldCharType="begin"/>
+            </w:r>
+            <w:r>
+              <w:rPr>
+                <w:noProof/>
+                <w:webHidden/>
+              </w:rPr>
+              <w:instrText xml:space="preserve"> PAGEREF _Toc127697763 \h </w:instrText>
+            </w:r>
+            <w:r>
+              <w:rPr>
+                <w:noProof/>
+                <w:webHidden/>
+              </w:rPr>
+            </w:r>
+            <w:r>
+              <w:rPr>
+                <w:noProof/>
+                <w:webHidden/>
+              </w:rPr>
+              <w:fldChar w:fldCharType="separate"/>
+            </w:r>
+            <w:r>
+              <w:rPr>
+                <w:noProof/>
+                <w:webHidden/>
+              </w:rPr>
+              <w:t>3</w:t>
+            </w:r>
+            <w:r>
+              <w:rPr>
+                <w:noProof/>
+                <w:webHidden/>
+              </w:rPr>
+              <w:fldChar w:fldCharType="end"/>
+            </w:r>
+          </w:hyperlink>
+        </w:p>
+        <w:p>
+          <w:pPr>
+            <w:pStyle w:val="TOC2"/>
+            <w:tabs>
+              <w:tab w:val="right" w:leader="dot" w:pos="9016"/>
+            </w:tabs>
+            <w:bidi w:val="0"/>
+            <w:rPr>
+              <w:rFonts w:eastAsiaTheme="minorEastAsia" w:cstheme="minorBidi"/>
+              <w:noProof/>
+              <w:szCs w:val="22"/>
+              <w:lang w:val="en-IL" w:eastAsia="en-IL"/>
+            </w:rPr>
+          </w:pPr>
+          <w:hyperlink w:anchor="_Toc127697764" w:history="1">
+            <w:r>
+              <w:rPr>
+                <w:rStyle w:val="Hyperlink"/>
+                <w:noProof/>
+                <w:rtl/>
+                <w:lang w:val="en-US"/>
+              </w:rPr>
+              <w:t>שכבות:</w:t>
+            </w:r>
+            <w:r>
+              <w:rPr>
+                <w:noProof/>
+                <w:webHidden/>
+              </w:rPr>
+              <w:tab/>
+            </w:r>
+            <w:r>
+              <w:rPr>
+                <w:noProof/>
+                <w:webHidden/>
+              </w:rPr>
+              <w:fldChar w:fldCharType="begin"/>
+            </w:r>
+            <w:r>
+              <w:rPr>
+                <w:noProof/>
+                <w:webHidden/>
+              </w:rPr>
+              <w:instrText xml:space="preserve"> PAGEREF _Toc127697764 \h </w:instrText>
+            </w:r>
+            <w:r>
+              <w:rPr>
+                <w:noProof/>
+                <w:webHidden/>
+              </w:rPr>
+            </w:r>
+            <w:r>
+              <w:rPr>
+                <w:noProof/>
+                <w:webHidden/>
+              </w:rPr>
+              <w:fldChar w:fldCharType="separate"/>
+            </w:r>
+            <w:r>
+              <w:rPr>
+                <w:noProof/>
+                <w:webHidden/>
+              </w:rPr>
+              <w:t>3</w:t>
+            </w:r>
+            <w:r>
+              <w:rPr>
+                <w:noProof/>
+                <w:webHidden/>
+              </w:rPr>
+              <w:fldChar w:fldCharType="end"/>
+            </w:r>
+          </w:hyperlink>
+        </w:p>
+        <w:p>
+          <w:pPr>
+            <w:pStyle w:val="TOC2"/>
+            <w:tabs>
+              <w:tab w:val="right" w:leader="dot" w:pos="9016"/>
+            </w:tabs>
+            <w:bidi w:val="0"/>
+            <w:rPr>
+              <w:rFonts w:eastAsiaTheme="minorEastAsia" w:cstheme="minorBidi"/>
+              <w:noProof/>
+              <w:szCs w:val="22"/>
+              <w:lang w:val="en-IL" w:eastAsia="en-IL"/>
+            </w:rPr>
+          </w:pPr>
+          <w:hyperlink w:anchor="_Toc127697765" w:history="1">
+            <w:r>
+              <w:rPr>
+                <w:rStyle w:val="Hyperlink"/>
+                <w:noProof/>
+                <w:rtl/>
+                <w:lang w:val="en-US"/>
+              </w:rPr>
+              <w:t>פלטפורמות של הלקוחות:</w:t>
+            </w:r>
+            <w:r>
+              <w:rPr>
+                <w:noProof/>
+                <w:webHidden/>
+              </w:rPr>
+              <w:tab/>
+            </w:r>
+            <w:r>
+              <w:rPr>
+                <w:noProof/>
+                <w:webHidden/>
+              </w:rPr>
+              <w:fldChar w:fldCharType="begin"/>
+            </w:r>
+            <w:r>
+              <w:rPr>
+                <w:noProof/>
+                <w:webHidden/>
+              </w:rPr>
+              <w:instrText xml:space="preserve"> PAGEREF _Toc127697765 \h </w:instrText>
+            </w:r>
+            <w:r>
+              <w:rPr>
+                <w:noProof/>
+                <w:webHidden/>
+              </w:rPr>
+            </w:r>
+            <w:r>
+              <w:rPr>
+                <w:noProof/>
+                <w:webHidden/>
+              </w:rPr>
+              <w:fldChar w:fldCharType="separate"/>
+            </w:r>
+            <w:r>
+              <w:rPr>
+                <w:noProof/>
+                <w:webHidden/>
+              </w:rPr>
+              <w:t>4</w:t>
+            </w:r>
+            <w:r>
+              <w:rPr>
+                <w:noProof/>
+                <w:webHidden/>
+              </w:rPr>
+              <w:fldChar w:fldCharType="end"/>
+            </w:r>
+          </w:hyperlink>
+        </w:p>
+        <w:p>
+          <w:pPr>
+            <w:pStyle w:val="TOC2"/>
+            <w:tabs>
+              <w:tab w:val="right" w:leader="dot" w:pos="9016"/>
+            </w:tabs>
+            <w:bidi w:val="0"/>
+            <w:rPr>
+              <w:rFonts w:eastAsiaTheme="minorEastAsia" w:cstheme="minorBidi"/>
+              <w:noProof/>
+              <w:szCs w:val="22"/>
+              <w:lang w:val="en-IL" w:eastAsia="en-IL"/>
+            </w:rPr>
+          </w:pPr>
+          <w:hyperlink w:anchor="_Toc127697766" w:history="1">
+            <w:r>
+              <w:rPr>
+                <w:rStyle w:val="Hyperlink"/>
+                <w:noProof/>
+                <w:rtl/>
+                <w:lang w:val="en-US"/>
+              </w:rPr>
+              <w:t>אתגרים מרכזיים:</w:t>
+            </w:r>
+            <w:r>
+              <w:rPr>
+                <w:noProof/>
+                <w:webHidden/>
+              </w:rPr>
+              <w:tab/>
+            </w:r>
+            <w:r>
+              <w:rPr>
+                <w:noProof/>
+                <w:webHidden/>
+              </w:rPr>
+              <w:fldChar w:fldCharType="begin"/>
+            </w:r>
+            <w:r>
+              <w:rPr>
+                <w:noProof/>
+                <w:webHidden/>
+              </w:rPr>
+              <w:instrText xml:space="preserve"> PAGEREF _Toc127697766 \h </w:instrText>
+            </w:r>
+            <w:r>
+              <w:rPr>
+                <w:noProof/>
+                <w:webHidden/>
+              </w:rPr>
+            </w:r>
+            <w:r>
+              <w:rPr>
+                <w:noProof/>
+                <w:webHidden/>
+              </w:rPr>
+              <w:fldChar w:fldCharType="separate"/>
+            </w:r>
+            <w:r>
+              <w:rPr>
+                <w:noProof/>
+                <w:webHidden/>
+              </w:rPr>
+              <w:t>4</w:t>
+            </w:r>
+            <w:r>
+              <w:rPr>
+                <w:noProof/>
+                <w:webHidden/>
+              </w:rPr>
+              <w:fldChar w:fldCharType="end"/>
+            </w:r>
+          </w:hyperlink>
+        </w:p>
+        <w:p>
+          <w:pPr>
+            <w:pStyle w:val="TOC2"/>
+            <w:tabs>
+              <w:tab w:val="right" w:leader="dot" w:pos="9016"/>
+            </w:tabs>
+            <w:bidi w:val="0"/>
+            <w:rPr>
+              <w:rFonts w:eastAsiaTheme="minorEastAsia" w:cstheme="minorBidi"/>
+              <w:noProof/>
+              <w:szCs w:val="22"/>
+              <w:lang w:val="en-IL" w:eastAsia="en-IL"/>
+            </w:rPr>
+          </w:pPr>
+          <w:hyperlink w:anchor="_Toc127697767" w:history="1">
+            <w:r>
+              <w:rPr>
+                <w:rStyle w:val="Hyperlink"/>
+                <w:noProof/>
+                <w:rtl/>
+                <w:lang w:val="en-US"/>
+              </w:rPr>
+              <w:t>חידושים התאמות ועיצוב:</w:t>
+            </w:r>
+            <w:r>
+              <w:rPr>
+                <w:noProof/>
+                <w:webHidden/>
+              </w:rPr>
+              <w:tab/>
+            </w:r>
+            <w:r>
+              <w:rPr>
+                <w:noProof/>
+                <w:webHidden/>
+              </w:rPr>
+              <w:fldChar w:fldCharType="begin"/>
+            </w:r>
+            <w:r>
+              <w:rPr>
+                <w:noProof/>
+                <w:webHidden/>
+              </w:rPr>
+              <w:instrText xml:space="preserve"> PAGEREF _Toc127697767 \h </w:instrText>
+            </w:r>
+            <w:r>
+              <w:rPr>
+                <w:noProof/>
+                <w:webHidden/>
+              </w:rPr>
+            </w:r>
+            <w:r>
+              <w:rPr>
+                <w:noProof/>
+                <w:webHidden/>
+              </w:rPr>
+              <w:fldChar w:fldCharType="separate"/>
+            </w:r>
+            <w:r>
+              <w:rPr>
+                <w:noProof/>
+                <w:webHidden/>
+              </w:rPr>
+              <w:t>4</w:t>
             </w:r>
             <w:r>
               <w:rPr>
@@ -1376,6 +2676,7 @@
           <w:rtl/>
         </w:rPr>
       </w:pPr>
+      <w:bookmarkStart w:id="1" w:name="_Toc127697752"/>
       <w:r>
         <w:rPr>
           <w:rFonts w:hint="cs"/>
@@ -1383,6 +2684,7 @@
         </w:rPr>
         <w:t>מבוא</w:t>
       </w:r>
+      <w:bookmarkEnd w:id="1"/>
     </w:p>
     <w:p>
       <w:pPr>
@@ -1391,12 +2693,14 @@
           <w:rtl/>
         </w:rPr>
       </w:pPr>
+      <w:bookmarkStart w:id="2" w:name="_Toc127697753"/>
       <w:r>
         <w:rPr>
           <w:rtl/>
         </w:rPr>
         <w:t>הרקע לפרויקט</w:t>
       </w:r>
+      <w:bookmarkEnd w:id="2"/>
     </w:p>
     <w:p>
       <w:pPr>
@@ -1411,9 +2715,11 @@
         </w:rPr>
         <w:t xml:space="preserve">שם הפרויקט: </w:t>
       </w:r>
+      <w:proofErr w:type="spellStart"/>
       <w:r>
         <w:t>StockWizard</w:t>
       </w:r>
+      <w:proofErr w:type="spellEnd"/>
     </w:p>
     <w:p>
       <w:pPr>
@@ -1450,7 +2756,23 @@
           <w:rFonts w:hint="cs"/>
           <w:rtl/>
         </w:rPr>
-        <w:t>הפרויקט נותן לארגונים גדולים לנהל בקלות מערכות מלאי גדולות ומערכות הוצאה, החזרת ציוד (ניהול השאלות מלאי). יש באפליקציה שני סוגי משתמשים: משתמש תחתון, ומשתמש עליון (מנהל המלאי). משתמש עליון הוא מנהל המלאי של הארגון: הוא יכול להוסיף ולהוריד מלאי, להוציא ציוד (ליצור השאלות), וליצור משתמשים תחתונים השייכים אליו. משתמש תחתון שייך למשתמש עליון מסויים, הוא יכול לראות חלק מ</w:t>
+        <w:t xml:space="preserve">הפרויקט נותן לארגונים גדולים לנהל בקלות מערכות מלאי גדולות ומערכות הוצאה, החזרת ציוד (ניהול השאלות מלאי). יש באפליקציה שני סוגי משתמשים: משתמש תחתון, ומשתמש עליון (מנהל המלאי). משתמש עליון הוא מנהל המלאי של הארגון: הוא יכול להוסיף ולהוריד מלאי, להוציא ציוד (ליצור השאלות), וליצור משתמשים תחתונים השייכים אליו. משתמש תחתון שייך למשתמש עליון </w:t>
+      </w:r>
+      <w:proofErr w:type="spellStart"/>
+      <w:r>
+        <w:rPr>
+          <w:rFonts w:hint="cs"/>
+          <w:rtl/>
+        </w:rPr>
+        <w:t>מסויים</w:t>
+      </w:r>
+      <w:proofErr w:type="spellEnd"/>
+      <w:r>
+        <w:rPr>
+          <w:rFonts w:hint="cs"/>
+          <w:rtl/>
+        </w:rPr>
+        <w:t>, הוא יכול לראות חלק מ</w:t>
       </w:r>
       <w:r>
         <w:rPr>
@@ -1543,31 +2865,7 @@
             <w:rFonts w:hint="cs"/>
             <w:rtl/>
           </w:rPr>
-          <w:t>שח</w:t>
-        </w:r>
-        <w:r>
-          <w:rPr>
-            <w:rStyle w:val="Hyperlink"/>
-            <w:rFonts w:hint="cs"/>
-            <w:rtl/>
-          </w:rPr>
-          <w:t>ר</w:t>
-        </w:r>
-        <w:r>
-          <w:rPr>
-            <w:rStyle w:val="Hyperlink"/>
-            <w:rFonts w:hint="cs"/>
-            <w:rtl/>
-          </w:rPr>
-          <w:t xml:space="preserve"> </w:t>
-        </w:r>
-        <w:r>
-          <w:rPr>
-            <w:rStyle w:val="Hyperlink"/>
-            <w:rFonts w:hint="cs"/>
-            <w:rtl/>
-          </w:rPr>
-          <w:t>גדרה</w:t>
+          <w:t>שחר גדרה</w:t>
         </w:r>
       </w:hyperlink>
       <w:r>
@@ -1585,6 +2883,7 @@
           <w:rtl/>
         </w:rPr>
       </w:pPr>
+      <w:bookmarkStart w:id="3" w:name="_Toc127697754"/>
       <w:r>
         <w:rPr>
           <w:rFonts w:hint="cs"/>
@@ -1592,6 +2891,7 @@
         </w:rPr>
         <w:t>מטרות המערכת</w:t>
       </w:r>
+      <w:bookmarkEnd w:id="3"/>
     </w:p>
     <w:p>
       <w:pPr>
@@ -1600,6 +2900,7 @@
           <w:rtl/>
         </w:rPr>
       </w:pPr>
+      <w:bookmarkStart w:id="4" w:name="_Toc127697755"/>
       <w:r>
         <w:rPr>
           <w:rFonts w:hint="cs"/>
@@ -1607,6 +2908,7 @@
         </w:rPr>
         <w:t>מטרות על:</w:t>
       </w:r>
+      <w:bookmarkEnd w:id="4"/>
     </w:p>
     <w:p>
       <w:pPr>
@@ -1663,6 +2965,7 @@
           <w:rtl/>
         </w:rPr>
       </w:pPr>
+      <w:bookmarkStart w:id="5" w:name="_Toc127697756"/>
       <w:r>
         <w:rPr>
           <w:rFonts w:hint="cs"/>
@@ -1670,6 +2973,7 @@
         </w:rPr>
         <w:t>מטרות נלוות:</w:t>
       </w:r>
+      <w:bookmarkEnd w:id="5"/>
     </w:p>
     <w:p>
       <w:pPr>
@@ -1707,7 +3011,23 @@
           <w:rFonts w:hint="cs"/>
           <w:rtl/>
         </w:rPr>
-        <w:t>שלא יווצר מבוך של מסכים</w:t>
+        <w:t xml:space="preserve">שלא </w:t>
+      </w:r>
+      <w:proofErr w:type="spellStart"/>
+      <w:r>
+        <w:rPr>
+          <w:rFonts w:hint="cs"/>
+          <w:rtl/>
+        </w:rPr>
+        <w:t>יווצר</w:t>
+      </w:r>
+      <w:proofErr w:type="spellEnd"/>
+      <w:r>
+        <w:rPr>
+          <w:rFonts w:hint="cs"/>
+          <w:rtl/>
+        </w:rPr>
+        <w:t xml:space="preserve"> מבוך של מסכים</w:t>
       </w:r>
     </w:p>
     <w:p>
@@ -1717,6 +3037,7 @@
           <w:rtl/>
         </w:rPr>
       </w:pPr>
+      <w:bookmarkStart w:id="6" w:name="_Toc127697757"/>
       <w:r>
         <w:rPr>
           <w:rFonts w:hint="cs"/>
@@ -1724,6 +3045,7 @@
         </w:rPr>
         <w:t>תיאור המערכת:</w:t>
       </w:r>
+      <w:bookmarkEnd w:id="6"/>
     </w:p>
     <w:p>
       <w:pPr>
@@ -2017,6 +3339,7 @@
           <w:rtl/>
         </w:rPr>
       </w:pPr>
+      <w:bookmarkStart w:id="7" w:name="_Toc127697758"/>
       <w:r>
         <w:rPr>
           <w:rFonts w:hint="cs"/>
@@ -2024,6 +3347,7 @@
         </w:rPr>
         <w:t>גבולות המערכת</w:t>
       </w:r>
+      <w:bookmarkEnd w:id="7"/>
     </w:p>
     <w:p>
       <w:pPr>
@@ -2032,6 +3356,7 @@
           <w:rtl/>
         </w:rPr>
       </w:pPr>
+      <w:bookmarkStart w:id="8" w:name="_Toc127697759"/>
       <w:r>
         <w:rPr>
           <w:rFonts w:hint="cs"/>
@@ -2039,8 +3364,14 @@
         </w:rPr>
         <w:t>עבור תת משתמש</w:t>
       </w:r>
-    </w:p>
-    <w:p>
+      <w:bookmarkEnd w:id="8"/>
+    </w:p>
+    <w:p>
+      <w:pPr>
+        <w:rPr>
+          <w:rtl/>
+        </w:rPr>
+      </w:pPr>
       <w:r>
         <w:rPr>
           <w:rFonts w:hint="cs"/>
@@ -2048,6 +3379,1488 @@
         </w:rPr>
         <w:t>יכול לקבל חלק מהמידע בטבלת המלאי, ולשלוח הזמנות</w:t>
       </w:r>
+      <w:r>
+        <w:rPr>
+          <w:rFonts w:hint="cs"/>
+          <w:rtl/>
+        </w:rPr>
+        <w:t>, זמינים לו סך הכול 2 מסכים</w:t>
+      </w:r>
+      <w:r>
+        <w:rPr>
+          <w:rFonts w:hint="cs"/>
+          <w:rtl/>
+        </w:rPr>
+        <w:t>:</w:t>
+      </w:r>
+      <w:r>
+        <w:rPr>
+          <w:rFonts w:hint="cs"/>
+          <w:rtl/>
+        </w:rPr>
+        <w:t xml:space="preserve"> </w:t>
+      </w:r>
+    </w:p>
+    <w:p>
+      <w:pPr>
+        <w:pStyle w:val="ab"/>
+        <w:numPr>
+          <w:ilvl w:val="0"/>
+          <w:numId w:val="3"/>
+        </w:numPr>
+      </w:pPr>
+      <w:r>
+        <w:rPr>
+          <w:rFonts w:hint="cs"/>
+          <w:rtl/>
+        </w:rPr>
+        <w:t>שליחת הזמנות מלאי למשתמש העליון</w:t>
+      </w:r>
+    </w:p>
+    <w:p>
+      <w:pPr>
+        <w:pStyle w:val="ab"/>
+        <w:numPr>
+          <w:ilvl w:val="0"/>
+          <w:numId w:val="3"/>
+        </w:numPr>
+        <w:rPr>
+          <w:rtl/>
+        </w:rPr>
+      </w:pPr>
+      <w:r>
+        <w:rPr>
+          <w:rFonts w:hint="cs"/>
+          <w:rtl/>
+        </w:rPr>
+        <w:t xml:space="preserve"> צפייה בהזמנות שהוא כבר שלח.</w:t>
+      </w:r>
+    </w:p>
+    <w:p>
+      <w:pPr>
+        <w:pStyle w:val="3"/>
+        <w:rPr>
+          <w:rtl/>
+          <w:lang w:val="en-US"/>
+        </w:rPr>
+      </w:pPr>
+      <w:bookmarkStart w:id="9" w:name="_Toc127697760"/>
+      <w:r>
+        <w:rPr>
+          <w:rFonts w:hint="cs"/>
+          <w:rtl/>
+          <w:lang w:val="en-US"/>
+        </w:rPr>
+        <w:t>עבור משתמש עליון:</w:t>
+      </w:r>
+      <w:bookmarkEnd w:id="9"/>
+    </w:p>
+    <w:p>
+      <w:pPr>
+        <w:rPr>
+          <w:rtl/>
+          <w:lang w:val="en-US"/>
+        </w:rPr>
+      </w:pPr>
+      <w:r>
+        <w:rPr>
+          <w:rFonts w:hint="cs"/>
+          <w:rtl/>
+          <w:lang w:val="en-US"/>
+        </w:rPr>
+        <w:t xml:space="preserve">משתמש עליון יכול להוסיף, לשנות, ולמחוק רשומות ברשימת המלאי שלו, הוא יכול להוסיף משתמשים תחתונים שהשייכים אליו ולשנות את </w:t>
+      </w:r>
+      <w:proofErr w:type="spellStart"/>
+      <w:r>
+        <w:rPr>
+          <w:rFonts w:hint="cs"/>
+          <w:rtl/>
+          <w:lang w:val="en-US"/>
+        </w:rPr>
+        <w:t>פרטייהם</w:t>
+      </w:r>
+      <w:proofErr w:type="spellEnd"/>
+      <w:r>
+        <w:rPr>
+          <w:rFonts w:hint="cs"/>
+          <w:rtl/>
+          <w:lang w:val="en-US"/>
+        </w:rPr>
+        <w:t>, הוא יכול הוסיף השאלות ידנית או לקבל הזמנות מהמשתמשים התחתונים שלו ולהוסיף אותם להשאלות. סך הכול זמינים לו 7 עמודים:</w:t>
+      </w:r>
+    </w:p>
+    <w:p>
+      <w:pPr>
+        <w:rPr>
+          <w:rtl/>
+          <w:lang w:val="en-US"/>
+        </w:rPr>
+      </w:pPr>
+      <w:r>
+        <w:rPr>
+          <w:rtl/>
+          <w:lang w:val="en-US"/>
+        </w:rPr>
+        <w:t>1- התחברות</w:t>
+      </w:r>
+    </w:p>
+    <w:p>
+      <w:pPr>
+        <w:rPr>
+          <w:rtl/>
+          <w:lang w:val="en-US"/>
+        </w:rPr>
+      </w:pPr>
+      <w:r>
+        <w:rPr>
+          <w:rtl/>
+          <w:lang w:val="en-US"/>
+        </w:rPr>
+        <w:t>2- הרשמה</w:t>
+      </w:r>
+    </w:p>
+    <w:p>
+      <w:pPr>
+        <w:rPr>
+          <w:rtl/>
+          <w:lang w:val="en-US"/>
+        </w:rPr>
+      </w:pPr>
+      <w:r>
+        <w:rPr>
+          <w:rtl/>
+          <w:lang w:val="en-US"/>
+        </w:rPr>
+        <w:t>3- שינוי פרטי</w:t>
+      </w:r>
+    </w:p>
+    <w:p>
+      <w:pPr>
+        <w:rPr>
+          <w:rtl/>
+          <w:lang w:val="en-US"/>
+        </w:rPr>
+      </w:pPr>
+      <w:r>
+        <w:rPr>
+          <w:rtl/>
+          <w:lang w:val="en-US"/>
+        </w:rPr>
+        <w:t>4- הוספת משתמשים</w:t>
+      </w:r>
+    </w:p>
+    <w:p>
+      <w:pPr>
+        <w:rPr>
+          <w:rtl/>
+          <w:lang w:val="en-US"/>
+        </w:rPr>
+      </w:pPr>
+      <w:r>
+        <w:rPr>
+          <w:rtl/>
+          <w:lang w:val="en-US"/>
+        </w:rPr>
+        <w:t>5- ניהול מלאי</w:t>
+      </w:r>
+    </w:p>
+    <w:p>
+      <w:pPr>
+        <w:rPr>
+          <w:rtl/>
+          <w:lang w:val="en-US"/>
+        </w:rPr>
+      </w:pPr>
+      <w:r>
+        <w:rPr>
+          <w:rtl/>
+          <w:lang w:val="en-US"/>
+        </w:rPr>
+        <w:t>6- ניהול השאלות</w:t>
+      </w:r>
+    </w:p>
+    <w:p>
+      <w:pPr>
+        <w:rPr>
+          <w:rtl/>
+          <w:lang w:val="en-US"/>
+        </w:rPr>
+      </w:pPr>
+      <w:r>
+        <w:rPr>
+          <w:rtl/>
+          <w:lang w:val="en-US"/>
+        </w:rPr>
+        <w:t>7- ניהול הזמנות</w:t>
+      </w:r>
+    </w:p>
+    <w:p>
+      <w:pPr>
+        <w:pStyle w:val="3"/>
+        <w:rPr>
+          <w:rtl/>
+          <w:lang w:val="en-US"/>
+        </w:rPr>
+      </w:pPr>
+      <w:bookmarkStart w:id="10" w:name="_Toc127697761"/>
+      <w:r>
+        <w:rPr>
+          <w:rFonts w:hint="cs"/>
+          <w:rtl/>
+          <w:lang w:val="en-US"/>
+        </w:rPr>
+        <w:t>עבור מנהל:</w:t>
+      </w:r>
+      <w:bookmarkEnd w:id="10"/>
+    </w:p>
+    <w:p>
+      <w:pPr>
+        <w:rPr>
+          <w:rtl/>
+          <w:lang w:val="en-US"/>
+        </w:rPr>
+      </w:pPr>
+      <w:r>
+        <w:rPr>
+          <w:rFonts w:hint="cs"/>
+          <w:rtl/>
+          <w:lang w:val="en-US"/>
+        </w:rPr>
+        <w:t>למשתמש מנהל (</w:t>
+      </w:r>
+      <w:r>
+        <w:rPr>
+          <w:lang w:val="en-US"/>
+        </w:rPr>
+        <w:t>system admin</w:t>
+      </w:r>
+      <w:r>
+        <w:rPr>
+          <w:rFonts w:hint="cs"/>
+          <w:rtl/>
+          <w:lang w:val="en-US"/>
+        </w:rPr>
+        <w:t>) יש גישה למסך בו הוא יכול לנהל את כל המשתמשים הגבוהים(לשנות פרטים, להוסיף, למחוק).</w:t>
+      </w:r>
+    </w:p>
+    <w:p>
+      <w:pPr>
+        <w:pStyle w:val="2"/>
+        <w:rPr>
+          <w:rtl/>
+          <w:lang w:val="en-US"/>
+        </w:rPr>
+      </w:pPr>
+      <w:bookmarkStart w:id="11" w:name="_Toc127697762"/>
+      <w:r>
+        <w:rPr>
+          <w:rFonts w:hint="cs"/>
+          <w:rtl/>
+          <w:lang w:val="en-US"/>
+        </w:rPr>
+        <w:t>סביבת פיתוח</w:t>
+      </w:r>
+      <w:bookmarkEnd w:id="11"/>
+    </w:p>
+    <w:p>
+      <w:pPr>
+        <w:rPr>
+          <w:rtl/>
+          <w:lang w:val="en-US"/>
+        </w:rPr>
+      </w:pPr>
+      <w:r>
+        <w:rPr>
+          <w:rFonts w:hint="cs"/>
+          <w:rtl/>
+          <w:lang w:val="en-US"/>
+        </w:rPr>
+        <w:t>כסביבת פיתוח, השתמשתי ב</w:t>
+      </w:r>
+      <w:r>
+        <w:rPr>
+          <w:lang w:val="en-US"/>
+        </w:rPr>
+        <w:t xml:space="preserve">visual studio 2017 community addition </w:t>
+      </w:r>
+      <w:r>
+        <w:rPr>
+          <w:rFonts w:hint="cs"/>
+          <w:rtl/>
+          <w:lang w:val="en-US"/>
+        </w:rPr>
+        <w:t xml:space="preserve"> של </w:t>
+      </w:r>
+      <w:r>
+        <w:rPr>
+          <w:lang w:val="en-US"/>
+        </w:rPr>
+        <w:t>Microsoft</w:t>
+      </w:r>
+      <w:r>
+        <w:rPr>
+          <w:rFonts w:hint="cs"/>
+          <w:rtl/>
+          <w:lang w:val="en-US"/>
+        </w:rPr>
+        <w:t xml:space="preserve"> לפיתוח אפליקציי</w:t>
+      </w:r>
+      <w:r>
+        <w:rPr>
+          <w:rFonts w:hint="eastAsia"/>
+          <w:rtl/>
+          <w:lang w:val="en-US"/>
+        </w:rPr>
+        <w:t>ת</w:t>
+      </w:r>
+      <w:r>
+        <w:rPr>
+          <w:rFonts w:hint="cs"/>
+          <w:rtl/>
+          <w:lang w:val="en-US"/>
+        </w:rPr>
+        <w:t xml:space="preserve"> הלקוח ושרותי הרשת. לצורך ניהול מסדי הנתונים (</w:t>
+      </w:r>
+      <w:r>
+        <w:rPr>
+          <w:lang w:val="en-US"/>
+        </w:rPr>
+        <w:t>sequential relational databases</w:t>
+      </w:r>
+      <w:r>
+        <w:rPr>
+          <w:rFonts w:hint="cs"/>
+          <w:rtl/>
+          <w:lang w:val="en-US"/>
+        </w:rPr>
+        <w:t>) השתמשתי ב</w:t>
+      </w:r>
+      <w:r>
+        <w:rPr>
+          <w:lang w:val="en-US"/>
+        </w:rPr>
+        <w:t xml:space="preserve">SQL server express 2014 </w:t>
+      </w:r>
+      <w:r>
+        <w:rPr>
+          <w:rFonts w:hint="cs"/>
+          <w:rtl/>
+          <w:lang w:val="en-US"/>
+        </w:rPr>
+        <w:t xml:space="preserve"> של </w:t>
+      </w:r>
+      <w:r>
+        <w:rPr>
+          <w:lang w:val="en-US"/>
+        </w:rPr>
+        <w:t>Microsoft</w:t>
+      </w:r>
+      <w:r>
+        <w:rPr>
+          <w:rFonts w:hint="cs"/>
+          <w:rtl/>
+          <w:lang w:val="en-US"/>
+        </w:rPr>
+        <w:t>.</w:t>
+      </w:r>
+    </w:p>
+    <w:p>
+      <w:pPr>
+        <w:pStyle w:val="2"/>
+        <w:rPr>
+          <w:rtl/>
+          <w:lang w:val="en-US"/>
+        </w:rPr>
+      </w:pPr>
+      <w:bookmarkStart w:id="12" w:name="_Toc127697763"/>
+      <w:r>
+        <w:rPr>
+          <w:rFonts w:hint="cs"/>
+          <w:rtl/>
+          <w:lang w:val="en-US"/>
+        </w:rPr>
+        <w:t>שפות תכנות:</w:t>
+      </w:r>
+      <w:bookmarkEnd w:id="12"/>
+    </w:p>
+    <w:p>
+      <w:pPr>
+        <w:rPr>
+          <w:rtl/>
+          <w:lang w:val="en-US"/>
+        </w:rPr>
+      </w:pPr>
+      <w:r>
+        <w:rPr>
+          <w:rFonts w:hint="cs"/>
+          <w:rtl/>
+          <w:lang w:val="en-US"/>
+        </w:rPr>
+        <w:t>לצורך פיתוח האפליקציה השתמשתי בשפות הבאות:</w:t>
+      </w:r>
+    </w:p>
+    <w:p>
+      <w:pPr>
+        <w:pStyle w:val="ab"/>
+        <w:numPr>
+          <w:ilvl w:val="0"/>
+          <w:numId w:val="2"/>
+        </w:numPr>
+        <w:rPr>
+          <w:lang w:val="en-US"/>
+        </w:rPr>
+      </w:pPr>
+      <w:r>
+        <w:rPr>
+          <w:rFonts w:hint="cs"/>
+          <w:rtl/>
+          <w:lang w:val="en-US"/>
+        </w:rPr>
+        <w:t>ב</w:t>
+      </w:r>
+      <w:r>
+        <w:rPr>
+          <w:rFonts w:hint="cs"/>
+          <w:lang w:val="en-US"/>
+        </w:rPr>
+        <w:t>C</w:t>
+      </w:r>
+      <w:r>
+        <w:rPr>
+          <w:rFonts w:hint="cs"/>
+          <w:rtl/>
+          <w:lang w:val="en-US"/>
+        </w:rPr>
+        <w:t xml:space="preserve">#: לצורך כתיבת הקוד המנהל </w:t>
+      </w:r>
+      <w:proofErr w:type="spellStart"/>
+      <w:r>
+        <w:rPr>
+          <w:rFonts w:hint="cs"/>
+          <w:rtl/>
+          <w:lang w:val="en-US"/>
+        </w:rPr>
+        <w:t>אצ</w:t>
+      </w:r>
+      <w:proofErr w:type="spellEnd"/>
+      <w:r>
+        <w:rPr>
+          <w:rFonts w:hint="cs"/>
+          <w:rtl/>
+          <w:lang w:val="en-US"/>
+        </w:rPr>
+        <w:t xml:space="preserve"> האירועים בצד הלקוח ובצד השרת.</w:t>
+      </w:r>
+    </w:p>
+    <w:p>
+      <w:pPr>
+        <w:pStyle w:val="ab"/>
+        <w:numPr>
+          <w:ilvl w:val="0"/>
+          <w:numId w:val="2"/>
+        </w:numPr>
+        <w:rPr>
+          <w:lang w:val="en-US"/>
+        </w:rPr>
+      </w:pPr>
+      <w:r>
+        <w:rPr>
+          <w:rFonts w:hint="cs"/>
+          <w:rtl/>
+          <w:lang w:val="en-US"/>
+        </w:rPr>
+        <w:t>ב</w:t>
+      </w:r>
+      <w:r>
+        <w:rPr>
+          <w:rFonts w:hint="cs"/>
+          <w:lang w:val="en-US"/>
+        </w:rPr>
+        <w:t>XAML</w:t>
+      </w:r>
+      <w:r>
+        <w:rPr>
+          <w:rFonts w:hint="cs"/>
+          <w:rtl/>
+          <w:lang w:val="en-US"/>
+        </w:rPr>
+        <w:t xml:space="preserve">: לצורך עיצוב עמודי האפליקציה (צד לקוח)- זוהי שפת תגיות לעיצוב ממשקים </w:t>
+      </w:r>
+      <w:proofErr w:type="spellStart"/>
+      <w:r>
+        <w:rPr>
+          <w:rFonts w:hint="cs"/>
+          <w:rtl/>
+          <w:lang w:val="en-US"/>
+        </w:rPr>
+        <w:t>ויזואלים</w:t>
+      </w:r>
+      <w:proofErr w:type="spellEnd"/>
+      <w:r>
+        <w:rPr>
+          <w:rFonts w:hint="cs"/>
+          <w:rtl/>
+          <w:lang w:val="en-US"/>
+        </w:rPr>
+        <w:t xml:space="preserve"> (דומה ל</w:t>
+      </w:r>
+      <w:r>
+        <w:rPr>
+          <w:rFonts w:hint="cs"/>
+          <w:lang w:val="en-US"/>
+        </w:rPr>
+        <w:t>HTML</w:t>
+      </w:r>
+      <w:r>
+        <w:rPr>
+          <w:rFonts w:hint="cs"/>
+          <w:rtl/>
+          <w:lang w:val="en-US"/>
+        </w:rPr>
+        <w:t>).</w:t>
+      </w:r>
+    </w:p>
+    <w:p>
+      <w:pPr>
+        <w:pStyle w:val="ab"/>
+        <w:numPr>
+          <w:ilvl w:val="0"/>
+          <w:numId w:val="2"/>
+        </w:numPr>
+        <w:rPr>
+          <w:lang w:val="en-US"/>
+        </w:rPr>
+      </w:pPr>
+      <w:r>
+        <w:rPr>
+          <w:rFonts w:hint="cs"/>
+          <w:rtl/>
+          <w:lang w:val="en-US"/>
+        </w:rPr>
+        <w:t>ב</w:t>
+      </w:r>
+      <w:r>
+        <w:rPr>
+          <w:rFonts w:hint="cs"/>
+          <w:lang w:val="en-US"/>
+        </w:rPr>
+        <w:t>HTML</w:t>
+      </w:r>
+      <w:r>
+        <w:rPr>
+          <w:rFonts w:hint="cs"/>
+          <w:rtl/>
+          <w:lang w:val="en-US"/>
+        </w:rPr>
+        <w:t>: השתמשתי ב</w:t>
+      </w:r>
+      <w:r>
+        <w:rPr>
+          <w:rFonts w:hint="cs"/>
+          <w:lang w:val="en-US"/>
+        </w:rPr>
+        <w:t xml:space="preserve">HTML </w:t>
+      </w:r>
+      <w:r>
+        <w:rPr>
+          <w:rFonts w:hint="cs"/>
+          <w:rtl/>
+          <w:lang w:val="en-US"/>
+        </w:rPr>
+        <w:t xml:space="preserve"> לצורך עיצוב עמוד האודות על האפליקציה.</w:t>
+      </w:r>
+    </w:p>
+    <w:p>
+      <w:pPr>
+        <w:pStyle w:val="ab"/>
+        <w:numPr>
+          <w:ilvl w:val="0"/>
+          <w:numId w:val="2"/>
+        </w:numPr>
+        <w:rPr>
+          <w:lang w:val="en-US"/>
+        </w:rPr>
+      </w:pPr>
+      <w:r>
+        <w:rPr>
+          <w:rFonts w:hint="cs"/>
+          <w:rtl/>
+          <w:lang w:val="en-US"/>
+        </w:rPr>
+        <w:t>ב</w:t>
+      </w:r>
+      <w:r>
+        <w:rPr>
+          <w:rFonts w:hint="cs"/>
+          <w:lang w:val="en-US"/>
+        </w:rPr>
+        <w:t>SQL</w:t>
+      </w:r>
+      <w:r>
+        <w:rPr>
+          <w:rFonts w:hint="cs"/>
+          <w:rtl/>
+          <w:lang w:val="en-US"/>
+        </w:rPr>
+        <w:t>: לצורך ניהול הנתונים והמידע של המשתמשים בשרותי השרת.</w:t>
+      </w:r>
+    </w:p>
+    <w:p>
+      <w:pPr>
+        <w:pStyle w:val="2"/>
+        <w:rPr>
+          <w:rtl/>
+          <w:lang w:val="en-US"/>
+        </w:rPr>
+      </w:pPr>
+      <w:bookmarkStart w:id="13" w:name="_Toc127697764"/>
+      <w:r>
+        <w:rPr>
+          <w:rFonts w:hint="cs"/>
+          <w:rtl/>
+          <w:lang w:val="en-US"/>
+        </w:rPr>
+        <w:t>שכבות:</w:t>
+      </w:r>
+      <w:bookmarkEnd w:id="13"/>
+    </w:p>
+    <w:p>
+      <w:pPr>
+        <w:rPr>
+          <w:rtl/>
+          <w:lang w:val="en-US"/>
+        </w:rPr>
+      </w:pPr>
+      <w:proofErr w:type="spellStart"/>
+      <w:r>
+        <w:rPr>
+          <w:rFonts w:hint="cs"/>
+          <w:rtl/>
+          <w:lang w:val="en-US"/>
+        </w:rPr>
+        <w:t>בפרוייקט</w:t>
+      </w:r>
+      <w:proofErr w:type="spellEnd"/>
+      <w:r>
+        <w:rPr>
+          <w:rFonts w:hint="cs"/>
+          <w:rtl/>
+          <w:lang w:val="en-US"/>
+        </w:rPr>
+        <w:t xml:space="preserve"> שלי יש 3 שכבות עיקריות: שכבת לקוח </w:t>
+      </w:r>
+      <w:r>
+        <w:rPr>
+          <w:rFonts w:hint="cs"/>
+          <w:rtl/>
+          <w:lang w:val="en-US"/>
+        </w:rPr>
+        <w:t xml:space="preserve">(האפליקציה </w:t>
+      </w:r>
+      <w:proofErr w:type="spellStart"/>
+      <w:r>
+        <w:rPr>
+          <w:rFonts w:hint="cs"/>
+          <w:rtl/>
+          <w:lang w:val="en-US"/>
+        </w:rPr>
+        <w:t>הויזואלית</w:t>
+      </w:r>
+      <w:proofErr w:type="spellEnd"/>
+      <w:r>
+        <w:rPr>
+          <w:rFonts w:hint="cs"/>
+          <w:rtl/>
+          <w:lang w:val="en-US"/>
+        </w:rPr>
+        <w:t xml:space="preserve"> שאיתה מתממשק המשתמש), שכבת שרת </w:t>
+      </w:r>
+      <w:r>
+        <w:rPr>
+          <w:rtl/>
+          <w:lang w:val="en-US"/>
+        </w:rPr>
+        <w:t>–</w:t>
+      </w:r>
+      <w:r>
+        <w:rPr>
+          <w:rFonts w:hint="cs"/>
+          <w:rtl/>
+          <w:lang w:val="en-US"/>
+        </w:rPr>
+        <w:t xml:space="preserve"> שם מבוצעות פעולות שינוי המידע לפי בקשות המתקבלות מצד הלקוח בין אם בשירותי רשת פנימיים (</w:t>
+      </w:r>
+      <w:proofErr w:type="spellStart"/>
+      <w:r>
+        <w:rPr>
+          <w:rFonts w:hint="cs"/>
+          <w:rtl/>
+          <w:lang w:val="en-US"/>
+        </w:rPr>
+        <w:t>ששיכים</w:t>
+      </w:r>
+      <w:proofErr w:type="spellEnd"/>
+      <w:r>
+        <w:rPr>
+          <w:rFonts w:hint="cs"/>
+          <w:rtl/>
+          <w:lang w:val="en-US"/>
+        </w:rPr>
+        <w:t xml:space="preserve"> לאותה חברה שמפתחת את צד הלקוח) או בחיצוניים (שירותי רשת של חברות אחרות), שכבת נתונים- זהו מסד הנתונים שמכיל את כל המידע של המשתמשים ושל המערכת, ומאחסן אותם.</w:t>
+      </w:r>
+    </w:p>
+    <w:p>
+      <w:pPr>
+        <w:pStyle w:val="2"/>
+        <w:rPr>
+          <w:rtl/>
+          <w:lang w:val="en-US"/>
+        </w:rPr>
+      </w:pPr>
+      <w:bookmarkStart w:id="14" w:name="_Toc127697765"/>
+      <w:r>
+        <w:rPr>
+          <w:rFonts w:hint="cs"/>
+          <w:rtl/>
+          <w:lang w:val="en-US"/>
+        </w:rPr>
+        <w:t>פלטפורמות של הלקוחות:</w:t>
+      </w:r>
+      <w:bookmarkEnd w:id="14"/>
+    </w:p>
+    <w:p>
+      <w:pPr>
+        <w:rPr>
+          <w:rtl/>
+          <w:lang w:val="en-US"/>
+        </w:rPr>
+      </w:pPr>
+      <w:r>
+        <w:rPr>
+          <w:rFonts w:hint="cs"/>
+          <w:rtl/>
+          <w:lang w:val="en-US"/>
+        </w:rPr>
+        <w:t xml:space="preserve">הלקוחות משתמשים בפלטפורמת </w:t>
+      </w:r>
+      <w:r>
+        <w:rPr>
+          <w:rFonts w:hint="cs"/>
+          <w:lang w:val="en-US"/>
+        </w:rPr>
+        <w:t>W</w:t>
+      </w:r>
+      <w:r>
+        <w:rPr>
+          <w:lang w:val="en-US"/>
+        </w:rPr>
+        <w:t>indows</w:t>
+      </w:r>
+      <w:r>
+        <w:rPr>
+          <w:rFonts w:hint="cs"/>
+          <w:rtl/>
+          <w:lang w:val="en-US"/>
+        </w:rPr>
+        <w:t xml:space="preserve">, זאת כיוון שהאפליקציה פותחה עבור פלטפורמת </w:t>
+      </w:r>
+      <w:r>
+        <w:rPr>
+          <w:lang w:val="en-US"/>
+        </w:rPr>
+        <w:t>UWP</w:t>
+      </w:r>
+      <w:r>
+        <w:rPr>
+          <w:rFonts w:hint="cs"/>
+          <w:rtl/>
+          <w:lang w:val="en-US"/>
+        </w:rPr>
+        <w:t xml:space="preserve"> (</w:t>
+      </w:r>
+      <w:r>
+        <w:rPr>
+          <w:lang w:val="en-US"/>
+        </w:rPr>
+        <w:t>universal windows platform</w:t>
+      </w:r>
+      <w:r>
+        <w:rPr>
+          <w:rFonts w:hint="cs"/>
+          <w:rtl/>
+          <w:lang w:val="en-US"/>
+        </w:rPr>
+        <w:t xml:space="preserve">) שהיא הפלטפורמה שבה הכי קל לכתוב </w:t>
+      </w:r>
+      <w:proofErr w:type="spellStart"/>
+      <w:r>
+        <w:rPr>
+          <w:rFonts w:hint="cs"/>
+          <w:rtl/>
+          <w:lang w:val="en-US"/>
+        </w:rPr>
+        <w:t>אלפיקציות</w:t>
+      </w:r>
+      <w:proofErr w:type="spellEnd"/>
+      <w:r>
+        <w:rPr>
+          <w:rFonts w:hint="cs"/>
+          <w:rtl/>
+          <w:lang w:val="en-US"/>
+        </w:rPr>
+        <w:t xml:space="preserve"> </w:t>
+      </w:r>
+      <w:r>
+        <w:rPr>
+          <w:lang w:val="en-US"/>
+        </w:rPr>
+        <w:t>native</w:t>
+      </w:r>
+      <w:r>
+        <w:rPr>
+          <w:rFonts w:hint="cs"/>
+          <w:rtl/>
+          <w:lang w:val="en-US"/>
+        </w:rPr>
+        <w:t xml:space="preserve"> ל</w:t>
+      </w:r>
+      <w:r>
+        <w:rPr>
+          <w:rFonts w:hint="cs"/>
+          <w:rtl/>
+          <w:lang w:val="en-US"/>
+        </w:rPr>
+        <w:t xml:space="preserve">מחשבי </w:t>
+      </w:r>
+      <w:r>
+        <w:rPr>
+          <w:lang w:val="en-US"/>
+        </w:rPr>
+        <w:t>windows</w:t>
+      </w:r>
+      <w:r>
+        <w:rPr>
+          <w:rFonts w:hint="cs"/>
+          <w:rtl/>
+          <w:lang w:val="en-US"/>
+        </w:rPr>
+        <w:t>- שהם סוג המחשבים הכי נפוץ.</w:t>
+      </w:r>
+    </w:p>
+    <w:p>
+      <w:pPr>
+        <w:rPr>
+          <w:rtl/>
+          <w:lang w:val="en-US"/>
+        </w:rPr>
+      </w:pPr>
+      <w:r>
+        <w:rPr>
+          <w:rFonts w:hint="cs"/>
+          <w:rtl/>
+          <w:lang w:val="en-US"/>
+        </w:rPr>
+        <w:t xml:space="preserve">כלומר- הפלטפורמה </w:t>
+      </w:r>
+      <w:r>
+        <w:rPr>
+          <w:rFonts w:hint="cs"/>
+          <w:lang w:val="en-US"/>
+        </w:rPr>
+        <w:t>UWP</w:t>
+      </w:r>
+      <w:r>
+        <w:rPr>
+          <w:rFonts w:hint="cs"/>
+          <w:rtl/>
+          <w:lang w:val="en-US"/>
+        </w:rPr>
+        <w:t xml:space="preserve"> נבחרה עקב מספר המשתמשים הרב שיכול להשתמש בפלטפורמה זו.</w:t>
+      </w:r>
+    </w:p>
+    <w:p>
+      <w:pPr>
+        <w:pStyle w:val="2"/>
+        <w:rPr>
+          <w:rtl/>
+          <w:lang w:val="en-US"/>
+        </w:rPr>
+      </w:pPr>
+      <w:bookmarkStart w:id="15" w:name="_Toc127697766"/>
+      <w:r>
+        <w:rPr>
+          <w:rFonts w:hint="cs"/>
+          <w:rtl/>
+          <w:lang w:val="en-US"/>
+        </w:rPr>
+        <w:t>אתגרים מרכזיים:</w:t>
+      </w:r>
+      <w:bookmarkEnd w:id="15"/>
+    </w:p>
+    <w:p>
+      <w:pPr>
+        <w:rPr>
+          <w:rtl/>
+          <w:lang w:val="en-US"/>
+        </w:rPr>
+      </w:pPr>
+      <w:r>
+        <w:rPr>
+          <w:rFonts w:hint="cs"/>
+          <w:rtl/>
+          <w:lang w:val="en-US"/>
+        </w:rPr>
+        <w:t xml:space="preserve">כמו שכבר כתבתי, הצורך בפרויקט כזה בא לענות על צורך בו נתקלתי בתור ראש מחסן בצופים. התחלתי את תהליך הפיתוח עם אפליקציה רזה שנועדה לניהול מלאי בלבד, ולאט לאט הוספתי פיצ'רים נוספים למשתמש העליון- הוספת השאלות, ייבוא המלאי מקובץ </w:t>
+      </w:r>
+      <w:r>
+        <w:rPr>
+          <w:lang w:val="en-US"/>
+        </w:rPr>
+        <w:t>csv</w:t>
+      </w:r>
+      <w:r>
+        <w:rPr>
+          <w:rFonts w:hint="cs"/>
+          <w:rtl/>
+          <w:lang w:val="en-US"/>
+        </w:rPr>
+        <w:t xml:space="preserve">, חיפוש פריטים חדשים לקנייה בגוגל </w:t>
+      </w:r>
+      <w:proofErr w:type="spellStart"/>
+      <w:r>
+        <w:rPr>
+          <w:rFonts w:hint="cs"/>
+          <w:rtl/>
+          <w:lang w:val="en-US"/>
+        </w:rPr>
+        <w:t>וכו</w:t>
+      </w:r>
+      <w:proofErr w:type="spellEnd"/>
+      <w:r>
+        <w:rPr>
+          <w:rFonts w:hint="cs"/>
+          <w:rtl/>
+          <w:lang w:val="en-US"/>
+        </w:rPr>
+        <w:t>'...</w:t>
+      </w:r>
+    </w:p>
+    <w:p>
+      <w:pPr>
+        <w:rPr>
+          <w:rtl/>
+          <w:lang w:val="en-US"/>
+        </w:rPr>
+      </w:pPr>
+      <w:r>
+        <w:rPr>
+          <w:rFonts w:hint="cs"/>
+          <w:rtl/>
+          <w:lang w:val="en-US"/>
+        </w:rPr>
+        <w:t xml:space="preserve">האתגר המרכזי בו נתקלתי בפיתוח </w:t>
+      </w:r>
+      <w:proofErr w:type="spellStart"/>
+      <w:r>
+        <w:rPr>
+          <w:rFonts w:hint="cs"/>
+          <w:rtl/>
+          <w:lang w:val="en-US"/>
+        </w:rPr>
+        <w:t>הפרוייקט</w:t>
+      </w:r>
+      <w:proofErr w:type="spellEnd"/>
+      <w:r>
+        <w:rPr>
+          <w:rFonts w:hint="cs"/>
+          <w:rtl/>
+          <w:lang w:val="en-US"/>
+        </w:rPr>
+        <w:t xml:space="preserve"> היה שינוי המערכת כך שהיא תתאים לשני סוגי משתמשים (עליון ותחתון), לא תכננתי את שינוי זה בהתחלה ולקח זמן לארגן מחדש את צד השרת והלקוח כך שיתאים לשינוי זה.</w:t>
+      </w:r>
+    </w:p>
+    <w:p>
+      <w:pPr>
+        <w:rPr>
+          <w:rtl/>
+          <w:lang w:val="en-US"/>
+        </w:rPr>
+      </w:pPr>
+      <w:r>
+        <w:rPr>
+          <w:rFonts w:hint="cs"/>
+          <w:rtl/>
+          <w:lang w:val="en-US"/>
+        </w:rPr>
+        <w:t xml:space="preserve">אתגר נוסף בו נתקלתי הוא הצגת טבלאות </w:t>
+      </w:r>
+      <w:proofErr w:type="spellStart"/>
+      <w:r>
+        <w:rPr>
+          <w:rFonts w:hint="cs"/>
+          <w:rtl/>
+          <w:lang w:val="en-US"/>
+        </w:rPr>
+        <w:t>אינטואיטיבות</w:t>
+      </w:r>
+      <w:proofErr w:type="spellEnd"/>
+      <w:r>
+        <w:rPr>
+          <w:rFonts w:hint="cs"/>
+          <w:rtl/>
+          <w:lang w:val="en-US"/>
+        </w:rPr>
+        <w:t xml:space="preserve"> שהמשתמש יכול להשתמש בהן (כיוון שמטבע </w:t>
+      </w:r>
+      <w:proofErr w:type="spellStart"/>
+      <w:r>
+        <w:rPr>
+          <w:rFonts w:hint="cs"/>
+          <w:rtl/>
+          <w:lang w:val="en-US"/>
+        </w:rPr>
+        <w:t>הפרוייקט</w:t>
+      </w:r>
+      <w:proofErr w:type="spellEnd"/>
+      <w:r>
+        <w:rPr>
+          <w:rFonts w:hint="cs"/>
+          <w:rtl/>
+          <w:lang w:val="en-US"/>
+        </w:rPr>
+        <w:t xml:space="preserve"> יש צורך בטבלאות ורשימות רבות). היה מידע מוגבל בנושא באינטרנט ולאחר מחקר רב למדתי איך עובדים עם פקד </w:t>
+      </w:r>
+      <w:proofErr w:type="spellStart"/>
+      <w:r>
+        <w:rPr>
+          <w:rFonts w:hint="cs"/>
+          <w:lang w:val="en-US"/>
+        </w:rPr>
+        <w:t>L</w:t>
+      </w:r>
+      <w:r>
+        <w:rPr>
+          <w:lang w:val="en-US"/>
+        </w:rPr>
+        <w:t>istView</w:t>
+      </w:r>
+      <w:proofErr w:type="spellEnd"/>
+      <w:r>
+        <w:rPr>
+          <w:rFonts w:hint="cs"/>
+          <w:rtl/>
+          <w:lang w:val="en-US"/>
+        </w:rPr>
+        <w:t xml:space="preserve"> ואיך משתמשים בקשירה דו צדדית של מידע לטבלה (</w:t>
+      </w:r>
+      <w:r>
+        <w:rPr>
+          <w:lang w:val="en-US"/>
+        </w:rPr>
+        <w:t>two way data binding</w:t>
+      </w:r>
+      <w:r>
+        <w:rPr>
+          <w:rFonts w:hint="cs"/>
+          <w:rtl/>
+          <w:lang w:val="en-US"/>
+        </w:rPr>
+        <w:t>) כדי שהמשתמש יוכל לשנות ישירות את המידע בעצמו.</w:t>
+      </w:r>
+    </w:p>
+    <w:p>
+      <w:pPr>
+        <w:pStyle w:val="2"/>
+        <w:rPr>
+          <w:u w:val="none"/>
+          <w:rtl/>
+          <w:lang w:val="en-US"/>
+        </w:rPr>
+      </w:pPr>
+      <w:bookmarkStart w:id="16" w:name="_Toc127697767"/>
+      <w:r>
+        <w:rPr>
+          <w:rFonts w:hint="cs"/>
+          <w:rtl/>
+          <w:lang w:val="en-US"/>
+        </w:rPr>
+        <w:t xml:space="preserve">חידושים </w:t>
+      </w:r>
+      <w:r>
+        <w:rPr>
+          <w:rFonts w:hint="cs"/>
+          <w:rtl/>
+          <w:lang w:val="en-US"/>
+        </w:rPr>
+        <w:t>התאמות ועיצוב</w:t>
+      </w:r>
+      <w:r>
+        <w:rPr>
+          <w:rFonts w:hint="cs"/>
+          <w:rtl/>
+          <w:lang w:val="en-US"/>
+        </w:rPr>
+        <w:t>:</w:t>
+      </w:r>
+      <w:bookmarkEnd w:id="16"/>
+    </w:p>
+    <w:p>
+      <w:pPr>
+        <w:rPr>
+          <w:rtl/>
+          <w:lang w:val="en-US"/>
+        </w:rPr>
+      </w:pPr>
+      <w:r>
+        <w:rPr>
+          <w:rFonts w:hint="cs"/>
+          <w:rtl/>
+          <w:lang w:val="en-US"/>
+        </w:rPr>
+        <w:t>לאחר התקדמות רבה בפרויקט, למדתי רבות על שיטות עיצוב ופריסת התוכן באפליקציה ב</w:t>
+      </w:r>
+      <w:proofErr w:type="spellStart"/>
+      <w:r>
+        <w:rPr>
+          <w:lang w:val="en-US"/>
+        </w:rPr>
+        <w:t>uwp</w:t>
+      </w:r>
+      <w:proofErr w:type="spellEnd"/>
+      <w:r>
+        <w:rPr>
+          <w:rFonts w:hint="cs"/>
+          <w:rtl/>
+          <w:lang w:val="en-US"/>
+        </w:rPr>
+        <w:t xml:space="preserve">. לאחר העמודים הראשונים, למדתי איך לפרוס נתונים בצורה שתתאים לכל מסך בעזרת עמודות ושורות בפקד </w:t>
+      </w:r>
+      <w:r>
+        <w:rPr>
+          <w:lang w:val="en-US"/>
+        </w:rPr>
+        <w:t>Grid</w:t>
+      </w:r>
+      <w:r>
+        <w:rPr>
+          <w:rFonts w:hint="cs"/>
+          <w:rtl/>
+          <w:lang w:val="en-US"/>
+        </w:rPr>
+        <w:t xml:space="preserve">, איך ליצור רצף של תוכן אנכי ואופקי בעזרת פקד </w:t>
+      </w:r>
+      <w:proofErr w:type="spellStart"/>
+      <w:r>
+        <w:rPr>
+          <w:rFonts w:hint="cs"/>
+          <w:lang w:val="en-US"/>
+        </w:rPr>
+        <w:t>S</w:t>
+      </w:r>
+      <w:r>
+        <w:rPr>
+          <w:lang w:val="en-US"/>
+        </w:rPr>
+        <w:t>tackLayout</w:t>
+      </w:r>
+      <w:proofErr w:type="spellEnd"/>
+      <w:r>
+        <w:rPr>
+          <w:rFonts w:hint="cs"/>
+          <w:rtl/>
+          <w:lang w:val="en-US"/>
+        </w:rPr>
+        <w:t xml:space="preserve"> ואיך להוריד את כמות המסכים </w:t>
+      </w:r>
+      <w:proofErr w:type="spellStart"/>
+      <w:r>
+        <w:rPr>
+          <w:rFonts w:hint="cs"/>
+          <w:rtl/>
+          <w:lang w:val="en-US"/>
+        </w:rPr>
+        <w:t>בפרוייקט</w:t>
+      </w:r>
+      <w:proofErr w:type="spellEnd"/>
+      <w:r>
+        <w:rPr>
+          <w:rFonts w:hint="cs"/>
+          <w:rtl/>
+          <w:lang w:val="en-US"/>
+        </w:rPr>
+        <w:t xml:space="preserve"> בעזרת עיצוב מתקדם של </w:t>
+      </w:r>
+      <w:proofErr w:type="spellStart"/>
+      <w:r>
+        <w:rPr>
+          <w:lang w:val="en-US"/>
+        </w:rPr>
+        <w:t>ContentDialogs</w:t>
+      </w:r>
+      <w:proofErr w:type="spellEnd"/>
+      <w:r>
+        <w:rPr>
+          <w:rFonts w:hint="cs"/>
+          <w:rtl/>
+          <w:lang w:val="en-US"/>
+        </w:rPr>
+        <w:t xml:space="preserve"> </w:t>
+      </w:r>
+      <w:proofErr w:type="spellStart"/>
+      <w:r>
+        <w:rPr>
+          <w:rFonts w:hint="cs"/>
+          <w:rtl/>
+          <w:lang w:val="en-US"/>
+        </w:rPr>
+        <w:t>וכו</w:t>
+      </w:r>
+      <w:proofErr w:type="spellEnd"/>
+      <w:r>
+        <w:rPr>
+          <w:rFonts w:hint="cs"/>
+          <w:rtl/>
+          <w:lang w:val="en-US"/>
+        </w:rPr>
+        <w:t>'...</w:t>
+      </w:r>
+    </w:p>
+    <w:p>
+      <w:pPr>
+        <w:bidi w:val="0"/>
+        <w:rPr>
+          <w:rtl/>
+          <w:lang w:val="en-US"/>
+        </w:rPr>
+      </w:pPr>
+      <w:r>
+        <w:rPr>
+          <w:rtl/>
+          <w:lang w:val="en-US"/>
+        </w:rPr>
+        <w:br w:type="page"/>
+      </w:r>
+    </w:p>
+    <w:p>
+      <w:pPr>
+        <w:pStyle w:val="1"/>
+        <w:rPr>
+          <w:rtl/>
+          <w:lang w:val="en-US"/>
+        </w:rPr>
+      </w:pPr>
+      <w:r>
+        <w:rPr>
+          <w:rFonts w:hint="cs"/>
+          <w:rtl/>
+          <w:lang w:val="en-US"/>
+        </w:rPr>
+        <w:t>ניתוח המערכת</w:t>
+      </w:r>
+    </w:p>
+    <w:p>
+      <w:pPr>
+        <w:pStyle w:val="2"/>
+        <w:rPr>
+          <w:rtl/>
+          <w:lang w:val="en-US"/>
+        </w:rPr>
+      </w:pPr>
+      <w:r>
+        <w:rPr>
+          <w:rFonts w:hint="cs"/>
+          <w:rtl/>
+          <w:lang w:val="en-US"/>
+        </w:rPr>
+        <w:t>מצב קיים:</w:t>
+      </w:r>
+    </w:p>
+    <w:p>
+      <w:pPr>
+        <w:rPr>
+          <w:rtl/>
+          <w:lang w:val="en-US"/>
+        </w:rPr>
+      </w:pPr>
+      <w:r>
+        <w:rPr>
+          <w:rFonts w:hint="cs"/>
+          <w:rtl/>
+          <w:lang w:val="en-US"/>
+        </w:rPr>
+        <w:t xml:space="preserve">כרגע, במערכת יש שני סוגי משתמשים: עליון ותחתון. </w:t>
+      </w:r>
+    </w:p>
+    <w:p>
+      <w:pPr>
+        <w:rPr>
+          <w:rtl/>
+          <w:lang w:val="en-US"/>
+        </w:rPr>
+      </w:pPr>
+      <w:r>
+        <w:rPr>
+          <w:rFonts w:hint="cs"/>
+          <w:rtl/>
+          <w:lang w:val="en-US"/>
+        </w:rPr>
+        <w:t>משתמש עליו</w:t>
+      </w:r>
+      <w:r>
+        <w:rPr>
+          <w:rFonts w:hint="cs"/>
+          <w:rtl/>
+          <w:lang w:val="en-US"/>
+        </w:rPr>
+        <w:t>ן</w:t>
+      </w:r>
+      <w:r>
+        <w:rPr>
+          <w:rFonts w:hint="cs"/>
+          <w:rtl/>
+          <w:lang w:val="en-US"/>
+        </w:rPr>
+        <w:t xml:space="preserve"> יכול:</w:t>
+      </w:r>
+      <w:r>
+        <w:rPr>
+          <w:rFonts w:hint="cs"/>
+          <w:rtl/>
+          <w:lang w:val="en-US"/>
+        </w:rPr>
+        <w:t xml:space="preserve"> להירשם ולהיכנס למשתמש שלו,</w:t>
+      </w:r>
+      <w:r>
+        <w:rPr>
+          <w:rFonts w:hint="cs"/>
+          <w:rtl/>
+          <w:lang w:val="en-US"/>
+        </w:rPr>
+        <w:t xml:space="preserve"> ל</w:t>
+      </w:r>
+      <w:r>
+        <w:rPr>
+          <w:rFonts w:hint="cs"/>
+          <w:rtl/>
+          <w:lang w:val="en-US"/>
+        </w:rPr>
+        <w:t>יצור ולערוך רשימת מלאי, להוסיף השאלות של פריטים מהמלאי, להוסיף משתמשים תחתונים השייכים אליו, ולקבל ולאשר או לדחות הזמנות המשתמשים התחתונים השייכים אליו.</w:t>
+      </w:r>
+    </w:p>
+    <w:p>
+      <w:pPr>
+        <w:rPr>
+          <w:rtl/>
+          <w:lang w:val="en-US"/>
+        </w:rPr>
+      </w:pPr>
+      <w:r>
+        <w:rPr>
+          <w:rFonts w:hint="cs"/>
+          <w:rtl/>
+          <w:lang w:val="en-US"/>
+        </w:rPr>
+        <w:t>משתמש תחתון: משתמש תחתון יכול לראות רשימה של הפריטים הזמינים במלאי של המשתמש העליון אליו הוא שייך, לבצע הזמנות, ולראות את מצב ההזמנות ששלח.</w:t>
+      </w:r>
+    </w:p>
+    <w:p>
+      <w:pPr>
+        <w:pStyle w:val="2"/>
+        <w:rPr>
+          <w:rtl/>
+          <w:lang w:val="en-US"/>
+        </w:rPr>
+      </w:pPr>
+      <w:r>
+        <w:rPr>
+          <w:rFonts w:hint="cs"/>
+          <w:rtl/>
+          <w:lang w:val="en-US"/>
+        </w:rPr>
+        <w:t>מטרות מערכת עתידיות</w:t>
+      </w:r>
+    </w:p>
+    <w:p>
+      <w:pPr>
+        <w:rPr>
+          <w:rtl/>
+          <w:lang w:val="en-US"/>
+        </w:rPr>
+      </w:pPr>
+      <w:r>
+        <w:rPr>
+          <w:rFonts w:hint="cs"/>
+          <w:rtl/>
+          <w:lang w:val="en-US"/>
+        </w:rPr>
+        <w:t xml:space="preserve">לעתיד, הייתי שם למטרה להוסיף עוד אופציות מעקב של המשתמש התחתון אחרי ההזמנות שלו. כרגע, לאחר שהזמנה מאושרת והופכת להשאלת ציוד, היא רק מופיעה למשתמש כמאושרת ואין לו אופציה לעקוב אחרי השאלות הציוד הפעילות שלו. </w:t>
+      </w:r>
+    </w:p>
+    <w:p>
+      <w:pPr>
+        <w:pStyle w:val="2"/>
+        <w:rPr>
+          <w:rtl/>
+          <w:lang w:val="en-US"/>
+        </w:rPr>
+      </w:pPr>
+      <w:r>
+        <w:rPr>
+          <w:rFonts w:hint="cs"/>
+          <w:rtl/>
+          <w:lang w:val="en-US"/>
+        </w:rPr>
+        <w:t>מצב מערכת עתידית</w:t>
+      </w:r>
+    </w:p>
+    <w:p>
+      <w:pPr>
+        <w:rPr>
+          <w:rtl/>
+          <w:lang w:val="en-US"/>
+        </w:rPr>
+      </w:pPr>
+      <w:r>
+        <w:rPr>
+          <w:rFonts w:hint="cs"/>
+          <w:rtl/>
+          <w:lang w:val="en-US"/>
+        </w:rPr>
+        <w:t>במערכת עתידית אידיאלית, המשתמש התחתון יוכל לעקוב אחרי ההשאלות הפעילות שלו ומצבן (כאשר היום הוא יכול לעקוב רק אחרי ההזמנות).</w:t>
+      </w:r>
+    </w:p>
+    <w:p>
+      <w:pPr>
+        <w:pStyle w:val="2"/>
+        <w:rPr>
+          <w:rtl/>
+          <w:lang w:val="en-US"/>
+        </w:rPr>
+      </w:pPr>
+      <w:r>
+        <w:rPr>
+          <w:rFonts w:hint="cs"/>
+          <w:rtl/>
+          <w:lang w:val="en-US"/>
+        </w:rPr>
+        <w:t xml:space="preserve">תרשים </w:t>
+      </w:r>
+      <w:r>
+        <w:rPr>
+          <w:rFonts w:hint="cs"/>
+          <w:lang w:val="en-US"/>
+        </w:rPr>
+        <w:t>ERD</w:t>
+      </w:r>
+    </w:p>
+    <w:p>
+      <w:pPr>
+        <w:rPr>
+          <w:rFonts w:hint="cs"/>
+          <w:rtl/>
+          <w:lang w:val="en-US"/>
+        </w:rPr>
+      </w:pPr>
     </w:p>
     <w:sectPr>
       <w:headerReference w:type="default" r:id="rId11"/>
@@ -2272,12 +5085,14 @@
       </w:rPr>
       <w:t xml:space="preserve">: </w:t>
     </w:r>
+    <w:proofErr w:type="spellStart"/>
     <w:r>
       <w:rPr>
         <w:lang w:val="en-US"/>
       </w:rPr>
       <w:t>StockWizard</w:t>
     </w:r>
+    <w:proofErr w:type="spellEnd"/>
     <w:r>
       <w:rPr>
         <w:rFonts w:hint="cs"/>
@@ -2292,6 +5107,95 @@
 <file path=word/numbering.xml><?xml version="1.0" encoding="utf-8"?>
 <w:numbering xmlns:wpc="http://schemas.microsoft.com/office/word/2010/wordprocessingCanvas" xmlns:cx="http://schemas.microsoft.com/office/drawing/2014/chartex" xmlns:cx1="http://schemas.microsoft.com/office/drawing/2015/9/8/chartex" xmlns:cx2="http://schemas.microsoft.com/office/drawing/2015/10/21/chartex" xmlns:cx3="http://schemas.microsoft.com/office/drawing/2016/5/9/chartex" xmlns:cx4="http://schemas.microsoft.com/office/drawing/2016/5/10/chartex" xmlns:cx5="http://schemas.microsoft.com/office/drawing/2016/5/11/chartex" xmlns:cx6="http://schemas.microsoft.com/office/drawing/2016/5/12/chartex" xmlns:cx7="http://schemas.microsoft.com/office/drawing/2016/5/13/chartex" xmlns:cx8="http://schemas.microsoft.com/office/drawing/2016/5/14/chartex" xmlns:mc="http://schemas.openxmlformats.org/markup-compatibility/2006" xmlns:aink="http://schemas.microsoft.com/office/drawing/2016/ink" xmlns:am3d="http://schemas.microsoft.com/office/drawing/2017/model3d" xmlns:o="urn:schemas-microsoft-com:office:office" xmlns:oel="http://schemas.microsoft.com/office/2019/extlst" xmlns:r="http://schemas.openxmlformats.org/officeDocument/2006/relationships" xmlns:m="http://schemas.openxmlformats.org/officeDocument/2006/math" xmlns:v="urn:schemas-microsoft-com:vml" xmlns:wp14="http://schemas.microsoft.com/office/word/2010/wordprocessingDrawing" xmlns:wp="http://schemas.openxmlformats.org/drawingml/2006/wordprocessingDrawing" xmlns:w10="urn:schemas-microsoft-com:office:word" xmlns:w="http://schemas.openxmlformats.org/wordprocessingml/2006/main" xmlns:w14="http://schemas.microsoft.com/office/word/2010/wordml" xmlns:w15="http://schemas.microsoft.com/office/word/2012/wordml" xmlns:w16cex="http://schemas.microsoft.com/office/word/2018/wordml/cex" xmlns:w16cid="http://schemas.microsoft.com/office/word/2016/wordml/cid" xmlns:w16="http://schemas.microsoft.com/office/word/2018/wordml" xmlns:w16sdtdh="http://schemas.microsoft.com/office/word/2020/wordml/sdtdatahash" xmlns:w16se="http://schemas.microsoft.com/office/word/2015/wordml/symex" xmlns:wpg="http://schemas.microsoft.com/office/word/2010/wordprocessingGroup" xmlns:wpi="http://schemas.microsoft.com/office/word/2010/wordprocessingInk" xmlns:wne="http://schemas.microsoft.com/office/word/2006/wordml" xmlns:wps="http://schemas.microsoft.com/office/word/2010/wordprocessingShape" mc:Ignorable="w14 w15 w16se w16cid w16 w16cex w16sdtdh wp14">
   <w:abstractNum w:abstractNumId="0" w15:restartNumberingAfterBreak="0">
+    <w:nsid w:val="1C006F5E"/>
+    <w:multiLevelType w:val="hybridMultilevel"/>
+    <w:tmpl w:val="FFCE17F0"/>
+    <w:lvl w:ilvl="0" w:tplc="8842C174">
+      <w:start w:val="1"/>
+      <w:numFmt w:val="decimal"/>
+      <w:lvlText w:val="%1-"/>
+      <w:lvlJc w:val="left"/>
+      <w:pPr>
+        <w:ind w:left="720" w:hanging="360"/>
+      </w:pPr>
+      <w:rPr>
+        <w:rFonts w:hint="default"/>
+      </w:rPr>
+    </w:lvl>
+    <w:lvl w:ilvl="1" w:tplc="20000019" w:tentative="1">
+      <w:start w:val="1"/>
+      <w:numFmt w:val="lowerLetter"/>
+      <w:lvlText w:val="%2."/>
+      <w:lvlJc w:val="left"/>
+      <w:pPr>
+        <w:ind w:left="1440" w:hanging="360"/>
+      </w:pPr>
+    </w:lvl>
+    <w:lvl w:ilvl="2" w:tplc="2000001B" w:tentative="1">
+      <w:start w:val="1"/>
+      <w:numFmt w:val="lowerRoman"/>
+      <w:lvlText w:val="%3."/>
+      <w:lvlJc w:val="right"/>
+      <w:pPr>
+        <w:ind w:left="2160" w:hanging="180"/>
+      </w:pPr>
+    </w:lvl>
+    <w:lvl w:ilvl="3" w:tplc="2000000F" w:tentative="1">
+      <w:start w:val="1"/>
+      <w:numFmt w:val="decimal"/>
+      <w:lvlText w:val="%4."/>
+      <w:lvlJc w:val="left"/>
+      <w:pPr>
+        <w:ind w:left="2880" w:hanging="360"/>
+      </w:pPr>
+    </w:lvl>
+    <w:lvl w:ilvl="4" w:tplc="20000019" w:tentative="1">
+      <w:start w:val="1"/>
+      <w:numFmt w:val="lowerLetter"/>
+      <w:lvlText w:val="%5."/>
+      <w:lvlJc w:val="left"/>
+      <w:pPr>
+        <w:ind w:left="3600" w:hanging="360"/>
+      </w:pPr>
+    </w:lvl>
+    <w:lvl w:ilvl="5" w:tplc="2000001B" w:tentative="1">
+      <w:start w:val="1"/>
+      <w:numFmt w:val="lowerRoman"/>
+      <w:lvlText w:val="%6."/>
+      <w:lvlJc w:val="right"/>
+      <w:pPr>
+        <w:ind w:left="4320" w:hanging="180"/>
+      </w:pPr>
+    </w:lvl>
+    <w:lvl w:ilvl="6" w:tplc="2000000F" w:tentative="1">
+      <w:start w:val="1"/>
+      <w:numFmt w:val="decimal"/>
+      <w:lvlText w:val="%7."/>
+      <w:lvlJc w:val="left"/>
+      <w:pPr>
+        <w:ind w:left="5040" w:hanging="360"/>
+      </w:pPr>
+    </w:lvl>
+    <w:lvl w:ilvl="7" w:tplc="20000019" w:tentative="1">
+      <w:start w:val="1"/>
+      <w:numFmt w:val="lowerLetter"/>
+      <w:lvlText w:val="%8."/>
+      <w:lvlJc w:val="left"/>
+      <w:pPr>
+        <w:ind w:left="5760" w:hanging="360"/>
+      </w:pPr>
+    </w:lvl>
+    <w:lvl w:ilvl="8" w:tplc="2000001B" w:tentative="1">
+      <w:start w:val="1"/>
+      <w:numFmt w:val="lowerRoman"/>
+      <w:lvlText w:val="%9."/>
+      <w:lvlJc w:val="right"/>
+      <w:pPr>
+        <w:ind w:left="6480" w:hanging="180"/>
+      </w:pPr>
+    </w:lvl>
+  </w:abstractNum>
+  <w:abstractNum w:abstractNumId="1" w15:restartNumberingAfterBreak="0">
     <w:nsid w:val="2BC27027"/>
     <w:multiLevelType w:val="multilevel"/>
     <w:tmpl w:val="D020D9B2"/>
@@ -2404,7 +5308,7 @@
       </w:pPr>
     </w:lvl>
   </w:abstractNum>
-  <w:abstractNum w:abstractNumId="1" w15:restartNumberingAfterBreak="0">
+  <w:abstractNum w:abstractNumId="2" w15:restartNumberingAfterBreak="0">
     <w:nsid w:val="538850C0"/>
     <w:multiLevelType w:val="hybridMultilevel"/>
     <w:tmpl w:val="F7180B02"/>
@@ -2518,10 +5422,13 @@
     </w:lvl>
   </w:abstractNum>
   <w:num w:numId="1" w16cid:durableId="570315529">
-    <w:abstractNumId w:val="0"/>
+    <w:abstractNumId w:val="1"/>
   </w:num>
   <w:num w:numId="2" w16cid:durableId="330257937">
-    <w:abstractNumId w:val="1"/>
+    <w:abstractNumId w:val="2"/>
+  </w:num>
+  <w:num w:numId="3" w16cid:durableId="484049637">
+    <w:abstractNumId w:val="0"/>
   </w:num>
 </w:numbering>
 </file>
@@ -3008,7 +5915,6 @@
   <w:style w:type="character" w:default="1" w:styleId="a0">
     <w:name w:val="Default Paragraph Font"/>
     <w:uiPriority w:val="1"/>
-    <w:semiHidden/>
     <w:unhideWhenUsed/>
   </w:style>
   <w:style w:type="table" w:default="1" w:styleId="a1">
@@ -3044,7 +5950,7 @@
     </w:pPr>
     <w:rPr>
       <w:rFonts w:eastAsiaTheme="minorEastAsia"/>
-      <w:lang w:val="en-IL" w:eastAsia="en-IL"/>
+      <w:lang w:eastAsia="en-IL"/>
     </w:rPr>
   </w:style>
   <w:style w:type="character" w:customStyle="1" w:styleId="a4">
@@ -3092,7 +5998,7 @@
       <w:u w:val="none"/>
       <w:rtl/>
       <w:cs/>
-      <w:lang w:val="en-IL" w:eastAsia="en-IL"/>
+      <w:lang w:eastAsia="en-IL"/>
     </w:rPr>
   </w:style>
   <w:style w:type="paragraph" w:styleId="TOC1">
@@ -3233,6 +6139,32 @@
     <w:pPr>
       <w:ind w:left="720"/>
       <w:contextualSpacing/>
+    </w:pPr>
+  </w:style>
+  <w:style w:type="paragraph" w:styleId="TOC2">
+    <w:name w:val="toc 2"/>
+    <w:basedOn w:val="a"/>
+    <w:next w:val="a"/>
+    <w:autoRedefine/>
+    <w:uiPriority w:val="39"/>
+    <w:unhideWhenUsed/>
+    <w:rsid w:val="00360698"/>
+    <w:pPr>
+      <w:spacing w:after="100"/>
+      <w:ind w:left="220"/>
+    </w:pPr>
+  </w:style>
+  <w:style w:type="paragraph" w:styleId="TOC3">
+    <w:name w:val="toc 3"/>
+    <w:basedOn w:val="a"/>
+    <w:next w:val="a"/>
+    <w:autoRedefine/>
+    <w:uiPriority w:val="39"/>
+    <w:unhideWhenUsed/>
+    <w:rsid w:val="00360698"/>
+    <w:pPr>
+      <w:spacing w:after="100"/>
+      <w:ind w:left="440"/>
     </w:pPr>
   </w:style>
 </w:styles>

</xml_diff>